<commit_message>
Design updates after leakage inductance
</commit_message>
<xml_diff>
--- a/FinalReport/Transformer Design_Final.docx
+++ b/FinalReport/Transformer Design_Final.docx
@@ -306,7 +306,7 @@
             <w:rPr>
               <w:rFonts w:ascii="Cambria Math" w:eastAsiaTheme="minorEastAsia" w:hAnsi="Cambria Math" w:cs="Times New Roman"/>
             </w:rPr>
-            <w:tab/>
+            <m:t xml:space="preserve">                                     </m:t>
           </m:r>
           <m:r>
             <m:rPr>
@@ -315,52 +315,7 @@
             <w:rPr>
               <w:rFonts w:ascii="Cambria Math" w:eastAsiaTheme="minorEastAsia" w:hAnsi="Cambria Math" w:cs="Times New Roman"/>
             </w:rPr>
-            <w:tab/>
-          </m:r>
-          <m:r>
-            <m:rPr>
-              <m:sty m:val="p"/>
-            </m:rPr>
-            <w:rPr>
-              <w:rFonts w:ascii="Cambria Math" w:eastAsiaTheme="minorEastAsia" w:hAnsi="Cambria Math" w:cs="Times New Roman"/>
-            </w:rPr>
-            <w:tab/>
-          </m:r>
-          <m:r>
-            <m:rPr>
-              <m:sty m:val="p"/>
-            </m:rPr>
-            <w:rPr>
-              <w:rFonts w:ascii="Cambria Math" w:eastAsiaTheme="minorEastAsia" w:hAnsi="Cambria Math" w:cs="Times New Roman"/>
-            </w:rPr>
-            <m:t xml:space="preserve">               </m:t>
-          </m:r>
-          <m:r>
-            <m:rPr>
-              <m:sty m:val="p"/>
-            </m:rPr>
-            <w:rPr>
-              <w:rFonts w:ascii="Cambria Math" w:eastAsiaTheme="minorEastAsia" w:hAnsi="Cambria Math" w:cs="Times New Roman"/>
-            </w:rPr>
-            <m:t xml:space="preserve">   </m:t>
-          </m:r>
-          <m:r>
-            <m:rPr>
-              <m:sty m:val="p"/>
-            </m:rPr>
-            <w:rPr>
-              <w:rFonts w:ascii="Cambria Math" w:eastAsiaTheme="minorEastAsia" w:hAnsi="Cambria Math" w:cs="Times New Roman"/>
-            </w:rPr>
-            <m:t xml:space="preserve">   (1</m:t>
-          </m:r>
-          <m:r>
-            <m:rPr>
-              <m:sty m:val="p"/>
-            </m:rPr>
-            <w:rPr>
-              <w:rFonts w:ascii="Cambria Math" w:eastAsiaTheme="minorEastAsia" w:hAnsi="Cambria Math" w:cs="Times New Roman"/>
-            </w:rPr>
-            <m:t>)</m:t>
+            <m:t xml:space="preserve">                     (1)</m:t>
           </m:r>
         </m:oMath>
       </m:oMathPara>
@@ -790,8 +745,6 @@
             </w:r>
           </w:p>
         </w:tc>
-        <w:bookmarkStart w:id="1" w:name="_GoBack"/>
-        <w:bookmarkEnd w:id="1"/>
       </w:tr>
       <w:tr>
         <w:trPr>
@@ -1040,15 +993,7 @@
           <w:sz w:val="24"/>
           <w:szCs w:val="24"/>
         </w:rPr>
-        <w:t>0P43009EC</w:t>
-      </w:r>
-      <w:r>
-        <w:rPr>
-          <w:rFonts w:ascii="Times New Roman" w:hAnsi="Times New Roman" w:cs="Times New Roman"/>
-          <w:sz w:val="24"/>
-          <w:szCs w:val="24"/>
-        </w:rPr>
-        <w:t xml:space="preserve"> </w:t>
+        <w:t xml:space="preserve">0P43009EC </w:t>
       </w:r>
       <w:r>
         <w:rPr>
@@ -1160,6 +1105,942 @@
           <w:sz w:val="24"/>
           <w:szCs w:val="24"/>
         </w:rPr>
+        <w:t>We used formula (</w:t>
+      </w:r>
+      <w:r>
+        <w:rPr>
+          <w:rFonts w:ascii="Times New Roman" w:hAnsi="Times New Roman" w:cs="Times New Roman"/>
+          <w:sz w:val="24"/>
+          <w:szCs w:val="24"/>
+        </w:rPr>
+        <w:t>2</w:t>
+      </w:r>
+      <w:r>
+        <w:rPr>
+          <w:rFonts w:ascii="Times New Roman" w:hAnsi="Times New Roman" w:cs="Times New Roman"/>
+          <w:sz w:val="24"/>
+          <w:szCs w:val="24"/>
+        </w:rPr>
+        <w:t xml:space="preserve">) to find minimum number of primary winding not to saturate the core. By choosing </w:t>
+      </w:r>
+      <m:oMath>
+        <m:sSub>
+          <m:sSubPr>
+            <m:ctrlPr>
+              <w:rPr>
+                <w:rFonts w:ascii="Cambria Math" w:hAnsi="Cambria Math" w:cs="Times New Roman"/>
+                <w:i/>
+                <w:sz w:val="24"/>
+                <w:szCs w:val="24"/>
+              </w:rPr>
+            </m:ctrlPr>
+          </m:sSubPr>
+          <m:e>
+            <m:r>
+              <w:rPr>
+                <w:rFonts w:ascii="Cambria Math" w:hAnsi="Cambria Math" w:cs="Times New Roman"/>
+                <w:sz w:val="24"/>
+                <w:szCs w:val="24"/>
+              </w:rPr>
+              <m:t>N</m:t>
+            </m:r>
+          </m:e>
+          <m:sub>
+            <m:r>
+              <w:rPr>
+                <w:rFonts w:ascii="Cambria Math" w:hAnsi="Cambria Math" w:cs="Times New Roman"/>
+                <w:sz w:val="24"/>
+                <w:szCs w:val="24"/>
+              </w:rPr>
+              <m:t>1</m:t>
+            </m:r>
+          </m:sub>
+        </m:sSub>
+        <m:r>
+          <w:rPr>
+            <w:rFonts w:ascii="Cambria Math" w:hAnsi="Cambria Math" w:cs="Times New Roman"/>
+            <w:sz w:val="24"/>
+            <w:szCs w:val="24"/>
+          </w:rPr>
+          <m:t>=</m:t>
+        </m:r>
+        <m:sSub>
+          <m:sSubPr>
+            <m:ctrlPr>
+              <w:rPr>
+                <w:rFonts w:ascii="Cambria Math" w:hAnsi="Cambria Math" w:cs="Times New Roman"/>
+                <w:i/>
+                <w:sz w:val="24"/>
+                <w:szCs w:val="24"/>
+              </w:rPr>
+            </m:ctrlPr>
+          </m:sSubPr>
+          <m:e>
+            <m:r>
+              <w:rPr>
+                <w:rFonts w:ascii="Cambria Math" w:hAnsi="Cambria Math" w:cs="Times New Roman"/>
+                <w:sz w:val="24"/>
+                <w:szCs w:val="24"/>
+              </w:rPr>
+              <m:t>N</m:t>
+            </m:r>
+          </m:e>
+          <m:sub>
+            <m:r>
+              <w:rPr>
+                <w:rFonts w:ascii="Cambria Math" w:hAnsi="Cambria Math" w:cs="Times New Roman"/>
+                <w:sz w:val="24"/>
+                <w:szCs w:val="24"/>
+              </w:rPr>
+              <m:t>3(reset)</m:t>
+            </m:r>
+          </m:sub>
+        </m:sSub>
+      </m:oMath>
+      <w:r>
+        <w:rPr>
+          <w:rFonts w:ascii="Times New Roman" w:eastAsiaTheme="minorEastAsia" w:hAnsi="Times New Roman" w:cs="Times New Roman"/>
+          <w:sz w:val="24"/>
+          <w:szCs w:val="24"/>
+        </w:rPr>
+        <w:t xml:space="preserve">, </w:t>
+      </w:r>
+      <w:r>
+        <w:rPr>
+          <w:rFonts w:ascii="Times New Roman" w:hAnsi="Times New Roman" w:cs="Times New Roman"/>
+          <w:sz w:val="24"/>
+          <w:szCs w:val="24"/>
+        </w:rPr>
+        <w:t>we limited the maximum duty ratio to 50% in order to reset the reset the transformer.</w:t>
+      </w:r>
+    </w:p>
+    <w:p>
+      <w:pPr>
+        <w:spacing w:line="360" w:lineRule="auto"/>
+        <w:jc w:val="right"/>
+        <w:rPr>
+          <w:rFonts w:ascii="Times New Roman" w:eastAsiaTheme="minorEastAsia" w:hAnsi="Times New Roman" w:cs="Times New Roman"/>
+          <w:sz w:val="24"/>
+          <w:szCs w:val="24"/>
+        </w:rPr>
+      </w:pPr>
+      <m:oMath>
+        <m:sSub>
+          <m:sSubPr>
+            <m:ctrlPr>
+              <w:rPr>
+                <w:rFonts w:ascii="Cambria Math" w:hAnsi="Cambria Math" w:cs="Times New Roman"/>
+                <w:i/>
+                <w:sz w:val="24"/>
+                <w:szCs w:val="24"/>
+              </w:rPr>
+            </m:ctrlPr>
+          </m:sSubPr>
+          <m:e>
+            <m:r>
+              <w:rPr>
+                <w:rFonts w:ascii="Cambria Math" w:hAnsi="Cambria Math" w:cs="Times New Roman"/>
+                <w:sz w:val="24"/>
+                <w:szCs w:val="24"/>
+              </w:rPr>
+              <m:t>N</m:t>
+            </m:r>
+          </m:e>
+          <m:sub>
+            <m:r>
+              <w:rPr>
+                <w:rFonts w:ascii="Cambria Math" w:hAnsi="Cambria Math" w:cs="Times New Roman"/>
+                <w:sz w:val="24"/>
+                <w:szCs w:val="24"/>
+              </w:rPr>
+              <m:t>1</m:t>
+            </m:r>
+          </m:sub>
+        </m:sSub>
+        <m:r>
+          <w:rPr>
+            <w:rFonts w:ascii="Cambria Math" w:hAnsi="Cambria Math" w:cs="Times New Roman"/>
+            <w:sz w:val="24"/>
+            <w:szCs w:val="24"/>
+          </w:rPr>
+          <m:t>&gt;</m:t>
+        </m:r>
+        <m:f>
+          <m:fPr>
+            <m:ctrlPr>
+              <w:rPr>
+                <w:rFonts w:ascii="Cambria Math" w:hAnsi="Cambria Math" w:cs="Times New Roman"/>
+                <w:i/>
+                <w:sz w:val="24"/>
+                <w:szCs w:val="24"/>
+              </w:rPr>
+            </m:ctrlPr>
+          </m:fPr>
+          <m:num>
+            <m:sSub>
+              <m:sSubPr>
+                <m:ctrlPr>
+                  <w:rPr>
+                    <w:rFonts w:ascii="Cambria Math" w:hAnsi="Cambria Math" w:cs="Times New Roman"/>
+                    <w:i/>
+                    <w:sz w:val="24"/>
+                    <w:szCs w:val="24"/>
+                  </w:rPr>
+                </m:ctrlPr>
+              </m:sSubPr>
+              <m:e>
+                <m:r>
+                  <w:rPr>
+                    <w:rFonts w:ascii="Cambria Math" w:hAnsi="Cambria Math" w:cs="Times New Roman"/>
+                    <w:sz w:val="24"/>
+                    <w:szCs w:val="24"/>
+                  </w:rPr>
+                  <m:t>V</m:t>
+                </m:r>
+              </m:e>
+              <m:sub>
+                <m:r>
+                  <w:rPr>
+                    <w:rFonts w:ascii="Cambria Math" w:hAnsi="Cambria Math" w:cs="Times New Roman"/>
+                    <w:sz w:val="24"/>
+                    <w:szCs w:val="24"/>
+                  </w:rPr>
+                  <m:t>i,max</m:t>
+                </m:r>
+              </m:sub>
+            </m:sSub>
+            <m:r>
+              <w:rPr>
+                <w:rFonts w:ascii="Cambria Math" w:hAnsi="Cambria Math" w:cs="Times New Roman"/>
+                <w:sz w:val="24"/>
+                <w:szCs w:val="24"/>
+              </w:rPr>
+              <m:t>*</m:t>
+            </m:r>
+            <m:sSub>
+              <m:sSubPr>
+                <m:ctrlPr>
+                  <w:rPr>
+                    <w:rFonts w:ascii="Cambria Math" w:hAnsi="Cambria Math" w:cs="Times New Roman"/>
+                    <w:i/>
+                    <w:sz w:val="24"/>
+                    <w:szCs w:val="24"/>
+                  </w:rPr>
+                </m:ctrlPr>
+              </m:sSubPr>
+              <m:e>
+                <m:r>
+                  <w:rPr>
+                    <w:rFonts w:ascii="Cambria Math" w:hAnsi="Cambria Math" w:cs="Times New Roman"/>
+                    <w:sz w:val="24"/>
+                    <w:szCs w:val="24"/>
+                  </w:rPr>
+                  <m:t>D</m:t>
+                </m:r>
+              </m:e>
+              <m:sub>
+                <m:r>
+                  <w:rPr>
+                    <w:rFonts w:ascii="Cambria Math" w:hAnsi="Cambria Math" w:cs="Times New Roman"/>
+                    <w:sz w:val="24"/>
+                    <w:szCs w:val="24"/>
+                  </w:rPr>
+                  <m:t>max</m:t>
+                </m:r>
+              </m:sub>
+            </m:sSub>
+          </m:num>
+          <m:den>
+            <m:sSub>
+              <m:sSubPr>
+                <m:ctrlPr>
+                  <w:rPr>
+                    <w:rFonts w:ascii="Cambria Math" w:hAnsi="Cambria Math" w:cs="Times New Roman"/>
+                    <w:i/>
+                    <w:sz w:val="24"/>
+                    <w:szCs w:val="24"/>
+                  </w:rPr>
+                </m:ctrlPr>
+              </m:sSubPr>
+              <m:e>
+                <m:r>
+                  <w:rPr>
+                    <w:rFonts w:ascii="Cambria Math" w:hAnsi="Cambria Math" w:cs="Times New Roman"/>
+                    <w:sz w:val="24"/>
+                    <w:szCs w:val="24"/>
+                  </w:rPr>
+                  <m:t>f</m:t>
+                </m:r>
+              </m:e>
+              <m:sub>
+                <m:r>
+                  <w:rPr>
+                    <w:rFonts w:ascii="Cambria Math" w:hAnsi="Cambria Math" w:cs="Times New Roman"/>
+                    <w:sz w:val="24"/>
+                    <w:szCs w:val="24"/>
+                  </w:rPr>
+                  <m:t>s</m:t>
+                </m:r>
+              </m:sub>
+            </m:sSub>
+            <m:r>
+              <w:rPr>
+                <w:rFonts w:ascii="Cambria Math" w:hAnsi="Cambria Math" w:cs="Times New Roman"/>
+                <w:sz w:val="24"/>
+                <w:szCs w:val="24"/>
+              </w:rPr>
+              <m:t>*</m:t>
+            </m:r>
+            <m:sSub>
+              <m:sSubPr>
+                <m:ctrlPr>
+                  <w:rPr>
+                    <w:rFonts w:ascii="Cambria Math" w:hAnsi="Cambria Math" w:cs="Times New Roman"/>
+                    <w:i/>
+                    <w:sz w:val="24"/>
+                    <w:szCs w:val="24"/>
+                  </w:rPr>
+                </m:ctrlPr>
+              </m:sSubPr>
+              <m:e>
+                <m:r>
+                  <w:rPr>
+                    <w:rFonts w:ascii="Cambria Math" w:hAnsi="Cambria Math" w:cs="Times New Roman"/>
+                    <w:sz w:val="24"/>
+                    <w:szCs w:val="24"/>
+                  </w:rPr>
+                  <m:t>B</m:t>
+                </m:r>
+              </m:e>
+              <m:sub>
+                <m:r>
+                  <w:rPr>
+                    <w:rFonts w:ascii="Cambria Math" w:hAnsi="Cambria Math" w:cs="Times New Roman"/>
+                    <w:sz w:val="24"/>
+                    <w:szCs w:val="24"/>
+                  </w:rPr>
+                  <m:t>sat</m:t>
+                </m:r>
+              </m:sub>
+            </m:sSub>
+            <m:r>
+              <w:rPr>
+                <w:rFonts w:ascii="Cambria Math" w:hAnsi="Cambria Math" w:cs="Times New Roman"/>
+                <w:sz w:val="24"/>
+                <w:szCs w:val="24"/>
+              </w:rPr>
+              <m:t>*</m:t>
+            </m:r>
+            <m:sSub>
+              <m:sSubPr>
+                <m:ctrlPr>
+                  <w:rPr>
+                    <w:rFonts w:ascii="Cambria Math" w:hAnsi="Cambria Math" w:cs="Times New Roman"/>
+                    <w:i/>
+                    <w:sz w:val="24"/>
+                    <w:szCs w:val="24"/>
+                  </w:rPr>
+                </m:ctrlPr>
+              </m:sSubPr>
+              <m:e>
+                <m:r>
+                  <w:rPr>
+                    <w:rFonts w:ascii="Cambria Math" w:hAnsi="Cambria Math" w:cs="Times New Roman"/>
+                    <w:sz w:val="24"/>
+                    <w:szCs w:val="24"/>
+                  </w:rPr>
+                  <m:t>A</m:t>
+                </m:r>
+              </m:e>
+              <m:sub>
+                <m:r>
+                  <w:rPr>
+                    <w:rFonts w:ascii="Cambria Math" w:hAnsi="Cambria Math" w:cs="Times New Roman"/>
+                    <w:sz w:val="24"/>
+                    <w:szCs w:val="24"/>
+                  </w:rPr>
+                  <m:t>e</m:t>
+                </m:r>
+              </m:sub>
+            </m:sSub>
+          </m:den>
+        </m:f>
+        <m:r>
+          <w:rPr>
+            <w:rFonts w:ascii="Cambria Math" w:eastAsiaTheme="minorEastAsia" w:hAnsi="Cambria Math" w:cs="Times New Roman"/>
+            <w:sz w:val="24"/>
+            <w:szCs w:val="24"/>
+          </w:rPr>
+          <m:t xml:space="preserve"> </m:t>
+        </m:r>
+        <m:r>
+          <m:rPr>
+            <m:sty m:val="p"/>
+          </m:rPr>
+          <w:rPr>
+            <w:rFonts w:ascii="Cambria Math" w:eastAsiaTheme="minorEastAsia" w:hAnsi="Cambria Math" w:cs="Times New Roman"/>
+            <w:sz w:val="24"/>
+            <w:szCs w:val="24"/>
+          </w:rPr>
+          <m:t xml:space="preserve">                                                                   (</m:t>
+        </m:r>
+        <m:r>
+          <m:rPr>
+            <m:sty m:val="p"/>
+          </m:rPr>
+          <w:rPr>
+            <w:rFonts w:ascii="Cambria Math" w:eastAsiaTheme="minorEastAsia" w:hAnsi="Cambria Math" w:cs="Times New Roman"/>
+            <w:sz w:val="24"/>
+            <w:szCs w:val="24"/>
+          </w:rPr>
+          <m:t>2</m:t>
+        </m:r>
+        <m:r>
+          <m:rPr>
+            <m:sty m:val="p"/>
+          </m:rPr>
+          <w:rPr>
+            <w:rFonts w:ascii="Cambria Math" w:eastAsiaTheme="minorEastAsia" w:hAnsi="Cambria Math" w:cs="Times New Roman"/>
+            <w:sz w:val="24"/>
+            <w:szCs w:val="24"/>
+          </w:rPr>
+          <m:t>)</m:t>
+        </m:r>
+      </m:oMath>
+      <w:r>
+        <w:rPr>
+          <w:rFonts w:ascii="Times New Roman" w:eastAsiaTheme="minorEastAsia" w:hAnsi="Times New Roman" w:cs="Times New Roman"/>
+          <w:sz w:val="24"/>
+          <w:szCs w:val="24"/>
+        </w:rPr>
+        <w:t xml:space="preserve"> </w:t>
+      </w:r>
+    </w:p>
+    <w:p>
+      <w:pPr>
+        <w:jc w:val="both"/>
+        <w:rPr>
+          <w:rFonts w:ascii="Times New Roman" w:eastAsiaTheme="minorEastAsia" w:hAnsi="Times New Roman" w:cs="Times New Roman"/>
+          <w:sz w:val="24"/>
+          <w:szCs w:val="24"/>
+        </w:rPr>
+      </w:pPr>
+      <w:r>
+        <w:rPr>
+          <w:rFonts w:ascii="Times New Roman" w:hAnsi="Times New Roman" w:cs="Times New Roman"/>
+          <w:sz w:val="24"/>
+          <w:szCs w:val="24"/>
+        </w:rPr>
+        <w:t xml:space="preserve">In equation (3), </w:t>
+      </w:r>
+      <m:oMath>
+        <m:sSub>
+          <m:sSubPr>
+            <m:ctrlPr>
+              <w:rPr>
+                <w:rFonts w:ascii="Cambria Math" w:hAnsi="Cambria Math" w:cs="Times New Roman"/>
+                <w:i/>
+                <w:sz w:val="24"/>
+                <w:szCs w:val="24"/>
+              </w:rPr>
+            </m:ctrlPr>
+          </m:sSubPr>
+          <m:e>
+            <m:r>
+              <w:rPr>
+                <w:rFonts w:ascii="Cambria Math" w:hAnsi="Cambria Math" w:cs="Times New Roman"/>
+                <w:sz w:val="24"/>
+                <w:szCs w:val="24"/>
+              </w:rPr>
+              <m:t>V</m:t>
+            </m:r>
+          </m:e>
+          <m:sub>
+            <m:r>
+              <w:rPr>
+                <w:rFonts w:ascii="Cambria Math" w:hAnsi="Cambria Math" w:cs="Times New Roman"/>
+                <w:sz w:val="24"/>
+                <w:szCs w:val="24"/>
+              </w:rPr>
+              <m:t>i,max</m:t>
+            </m:r>
+          </m:sub>
+        </m:sSub>
+        <m:r>
+          <w:rPr>
+            <w:rFonts w:ascii="Cambria Math" w:hAnsi="Cambria Math" w:cs="Times New Roman"/>
+            <w:sz w:val="24"/>
+            <w:szCs w:val="24"/>
+          </w:rPr>
+          <m:t>=48V</m:t>
+        </m:r>
+      </m:oMath>
+      <w:r>
+        <w:rPr>
+          <w:rFonts w:ascii="Times New Roman" w:eastAsiaTheme="minorEastAsia" w:hAnsi="Times New Roman" w:cs="Times New Roman"/>
+          <w:sz w:val="24"/>
+          <w:szCs w:val="24"/>
+        </w:rPr>
+        <w:t>,</w:t>
+      </w:r>
+      <m:oMath>
+        <m:r>
+          <w:rPr>
+            <w:rFonts w:ascii="Cambria Math" w:hAnsi="Cambria Math" w:cs="Times New Roman"/>
+            <w:sz w:val="24"/>
+            <w:szCs w:val="24"/>
+          </w:rPr>
+          <m:t xml:space="preserve"> </m:t>
+        </m:r>
+        <m:sSub>
+          <m:sSubPr>
+            <m:ctrlPr>
+              <w:rPr>
+                <w:rFonts w:ascii="Cambria Math" w:hAnsi="Cambria Math" w:cs="Times New Roman"/>
+                <w:i/>
+                <w:sz w:val="24"/>
+                <w:szCs w:val="24"/>
+              </w:rPr>
+            </m:ctrlPr>
+          </m:sSubPr>
+          <m:e>
+            <m:r>
+              <w:rPr>
+                <w:rFonts w:ascii="Cambria Math" w:hAnsi="Cambria Math" w:cs="Times New Roman"/>
+                <w:sz w:val="24"/>
+                <w:szCs w:val="24"/>
+              </w:rPr>
+              <m:t>D</m:t>
+            </m:r>
+          </m:e>
+          <m:sub>
+            <m:r>
+              <w:rPr>
+                <w:rFonts w:ascii="Cambria Math" w:hAnsi="Cambria Math" w:cs="Times New Roman"/>
+                <w:sz w:val="24"/>
+                <w:szCs w:val="24"/>
+              </w:rPr>
+              <m:t>max</m:t>
+            </m:r>
+          </m:sub>
+        </m:sSub>
+        <m:r>
+          <w:rPr>
+            <w:rFonts w:ascii="Cambria Math" w:hAnsi="Cambria Math" w:cs="Times New Roman"/>
+            <w:sz w:val="24"/>
+            <w:szCs w:val="24"/>
+          </w:rPr>
+          <m:t>=0.5</m:t>
+        </m:r>
+      </m:oMath>
+      <w:r>
+        <w:rPr>
+          <w:rFonts w:ascii="Times New Roman" w:eastAsiaTheme="minorEastAsia" w:hAnsi="Times New Roman" w:cs="Times New Roman"/>
+          <w:sz w:val="24"/>
+          <w:szCs w:val="24"/>
+        </w:rPr>
+        <w:t xml:space="preserve">, </w:t>
+      </w:r>
+      <m:oMath>
+        <m:sSub>
+          <m:sSubPr>
+            <m:ctrlPr>
+              <w:rPr>
+                <w:rFonts w:ascii="Cambria Math" w:hAnsi="Cambria Math" w:cs="Times New Roman"/>
+                <w:i/>
+                <w:sz w:val="24"/>
+                <w:szCs w:val="24"/>
+              </w:rPr>
+            </m:ctrlPr>
+          </m:sSubPr>
+          <m:e>
+            <m:r>
+              <w:rPr>
+                <w:rFonts w:ascii="Cambria Math" w:hAnsi="Cambria Math" w:cs="Times New Roman"/>
+                <w:sz w:val="24"/>
+                <w:szCs w:val="24"/>
+              </w:rPr>
+              <m:t>f</m:t>
+            </m:r>
+          </m:e>
+          <m:sub>
+            <m:r>
+              <w:rPr>
+                <w:rFonts w:ascii="Cambria Math" w:hAnsi="Cambria Math" w:cs="Times New Roman"/>
+                <w:sz w:val="24"/>
+                <w:szCs w:val="24"/>
+              </w:rPr>
+              <m:t>s</m:t>
+            </m:r>
+          </m:sub>
+        </m:sSub>
+        <m:r>
+          <w:rPr>
+            <w:rFonts w:ascii="Cambria Math" w:hAnsi="Cambria Math" w:cs="Times New Roman"/>
+            <w:sz w:val="24"/>
+            <w:szCs w:val="24"/>
+          </w:rPr>
+          <m:t>=40kHz</m:t>
+        </m:r>
+      </m:oMath>
+      <w:r>
+        <w:rPr>
+          <w:rFonts w:ascii="Times New Roman" w:eastAsiaTheme="minorEastAsia" w:hAnsi="Times New Roman" w:cs="Times New Roman"/>
+          <w:sz w:val="24"/>
+          <w:szCs w:val="24"/>
+        </w:rPr>
+        <w:t xml:space="preserve"> and </w:t>
+      </w:r>
+      <m:oMath>
+        <m:sSub>
+          <m:sSubPr>
+            <m:ctrlPr>
+              <w:rPr>
+                <w:rFonts w:ascii="Cambria Math" w:hAnsi="Cambria Math" w:cs="Times New Roman"/>
+                <w:i/>
+                <w:sz w:val="24"/>
+                <w:szCs w:val="24"/>
+              </w:rPr>
+            </m:ctrlPr>
+          </m:sSubPr>
+          <m:e>
+            <m:r>
+              <w:rPr>
+                <w:rFonts w:ascii="Cambria Math" w:hAnsi="Cambria Math" w:cs="Times New Roman"/>
+                <w:sz w:val="24"/>
+                <w:szCs w:val="24"/>
+              </w:rPr>
+              <m:t>B</m:t>
+            </m:r>
+          </m:e>
+          <m:sub>
+            <m:r>
+              <w:rPr>
+                <w:rFonts w:ascii="Cambria Math" w:hAnsi="Cambria Math" w:cs="Times New Roman"/>
+                <w:sz w:val="24"/>
+                <w:szCs w:val="24"/>
+              </w:rPr>
+              <m:t>sat</m:t>
+            </m:r>
+          </m:sub>
+        </m:sSub>
+        <m:r>
+          <w:rPr>
+            <w:rFonts w:ascii="Cambria Math" w:hAnsi="Cambria Math" w:cs="Times New Roman"/>
+            <w:sz w:val="24"/>
+            <w:szCs w:val="24"/>
+          </w:rPr>
+          <m:t>=0.3T</m:t>
+        </m:r>
+      </m:oMath>
+      <w:r>
+        <w:rPr>
+          <w:rFonts w:ascii="Times New Roman" w:eastAsiaTheme="minorEastAsia" w:hAnsi="Times New Roman" w:cs="Times New Roman"/>
+          <w:sz w:val="24"/>
+          <w:szCs w:val="24"/>
+        </w:rPr>
+        <w:t xml:space="preserve">, </w:t>
+      </w:r>
+      <m:oMath>
+        <m:sSub>
+          <m:sSubPr>
+            <m:ctrlPr>
+              <w:rPr>
+                <w:rFonts w:ascii="Cambria Math" w:hAnsi="Cambria Math" w:cs="Times New Roman"/>
+                <w:i/>
+                <w:sz w:val="24"/>
+                <w:szCs w:val="24"/>
+              </w:rPr>
+            </m:ctrlPr>
+          </m:sSubPr>
+          <m:e>
+            <m:r>
+              <w:rPr>
+                <w:rFonts w:ascii="Cambria Math" w:hAnsi="Cambria Math" w:cs="Times New Roman"/>
+                <w:sz w:val="24"/>
+                <w:szCs w:val="24"/>
+              </w:rPr>
+              <m:t>A</m:t>
+            </m:r>
+          </m:e>
+          <m:sub>
+            <m:r>
+              <w:rPr>
+                <w:rFonts w:ascii="Cambria Math" w:hAnsi="Cambria Math" w:cs="Times New Roman"/>
+                <w:sz w:val="24"/>
+                <w:szCs w:val="24"/>
+              </w:rPr>
+              <m:t>e</m:t>
+            </m:r>
+          </m:sub>
+        </m:sSub>
+        <m:r>
+          <w:rPr>
+            <w:rFonts w:ascii="Cambria Math" w:hAnsi="Cambria Math" w:cs="Times New Roman"/>
+            <w:sz w:val="24"/>
+            <w:szCs w:val="24"/>
+          </w:rPr>
+          <m:t xml:space="preserve">=83.2 </m:t>
+        </m:r>
+        <m:sSup>
+          <m:sSupPr>
+            <m:ctrlPr>
+              <w:rPr>
+                <w:rFonts w:ascii="Cambria Math" w:eastAsiaTheme="minorEastAsia" w:hAnsi="Cambria Math" w:cs="Times New Roman"/>
+                <w:i/>
+                <w:sz w:val="24"/>
+                <w:szCs w:val="24"/>
+              </w:rPr>
+            </m:ctrlPr>
+          </m:sSupPr>
+          <m:e>
+            <m:r>
+              <m:rPr>
+                <m:sty m:val="p"/>
+              </m:rPr>
+              <w:rPr>
+                <w:rFonts w:ascii="Cambria Math" w:eastAsiaTheme="minorEastAsia" w:hAnsi="Cambria Math" w:cs="Times New Roman"/>
+                <w:sz w:val="24"/>
+                <w:szCs w:val="24"/>
+              </w:rPr>
+              <m:t>mm</m:t>
+            </m:r>
+          </m:e>
+          <m:sup>
+            <m:r>
+              <w:rPr>
+                <w:rFonts w:ascii="Cambria Math" w:eastAsiaTheme="minorEastAsia" w:hAnsi="Cambria Math" w:cs="Times New Roman"/>
+                <w:sz w:val="24"/>
+                <w:szCs w:val="24"/>
+              </w:rPr>
+              <m:t>2</m:t>
+            </m:r>
+          </m:sup>
+        </m:sSup>
+      </m:oMath>
+      <w:r>
+        <w:rPr>
+          <w:rFonts w:ascii="Times New Roman" w:eastAsiaTheme="minorEastAsia" w:hAnsi="Times New Roman" w:cs="Times New Roman"/>
+          <w:sz w:val="24"/>
+          <w:szCs w:val="24"/>
+        </w:rPr>
+        <w:t xml:space="preserve">, </w:t>
+      </w:r>
+      <w:r>
+        <w:rPr>
+          <w:rFonts w:ascii="Times New Roman" w:eastAsiaTheme="minorEastAsia" w:hAnsi="Times New Roman" w:cs="Times New Roman"/>
+          <w:sz w:val="24"/>
+          <w:szCs w:val="24"/>
+        </w:rPr>
+        <w:t>for</w:t>
+      </w:r>
+      <w:r>
+        <w:rPr>
+          <w:rFonts w:ascii="Times New Roman" w:eastAsiaTheme="minorEastAsia" w:hAnsi="Times New Roman" w:cs="Times New Roman"/>
+          <w:sz w:val="24"/>
+          <w:szCs w:val="24"/>
+        </w:rPr>
+        <w:t xml:space="preserve"> our core selection. For given parameters </w:t>
+      </w:r>
+      <m:oMath>
+        <m:sSub>
+          <m:sSubPr>
+            <m:ctrlPr>
+              <w:rPr>
+                <w:rFonts w:ascii="Cambria Math" w:hAnsi="Cambria Math" w:cs="Times New Roman"/>
+                <w:i/>
+                <w:sz w:val="24"/>
+                <w:szCs w:val="24"/>
+              </w:rPr>
+            </m:ctrlPr>
+          </m:sSubPr>
+          <m:e>
+            <m:r>
+              <w:rPr>
+                <w:rFonts w:ascii="Cambria Math" w:hAnsi="Cambria Math" w:cs="Times New Roman"/>
+                <w:sz w:val="24"/>
+                <w:szCs w:val="24"/>
+              </w:rPr>
+              <m:t>N</m:t>
+            </m:r>
+          </m:e>
+          <m:sub>
+            <m:r>
+              <w:rPr>
+                <w:rFonts w:ascii="Cambria Math" w:hAnsi="Cambria Math" w:cs="Times New Roman"/>
+                <w:sz w:val="24"/>
+                <w:szCs w:val="24"/>
+              </w:rPr>
+              <m:t>1</m:t>
+            </m:r>
+          </m:sub>
+        </m:sSub>
+        <m:r>
+          <w:rPr>
+            <w:rFonts w:ascii="Cambria Math" w:hAnsi="Cambria Math" w:cs="Times New Roman"/>
+            <w:sz w:val="24"/>
+            <w:szCs w:val="24"/>
+          </w:rPr>
+          <m:t>&gt;24.1</m:t>
+        </m:r>
+      </m:oMath>
+      <w:r>
+        <w:rPr>
+          <w:rFonts w:ascii="Times New Roman" w:eastAsiaTheme="minorEastAsia" w:hAnsi="Times New Roman" w:cs="Times New Roman"/>
+          <w:sz w:val="24"/>
+          <w:szCs w:val="24"/>
+        </w:rPr>
+        <w:t xml:space="preserve">, and we decided that </w:t>
+      </w:r>
+      <m:oMath>
+        <m:sSub>
+          <m:sSubPr>
+            <m:ctrlPr>
+              <w:rPr>
+                <w:rFonts w:ascii="Cambria Math" w:hAnsi="Cambria Math" w:cs="Times New Roman"/>
+                <w:i/>
+                <w:sz w:val="24"/>
+                <w:szCs w:val="24"/>
+              </w:rPr>
+            </m:ctrlPr>
+          </m:sSubPr>
+          <m:e>
+            <m:r>
+              <w:rPr>
+                <w:rFonts w:ascii="Cambria Math" w:hAnsi="Cambria Math" w:cs="Times New Roman"/>
+                <w:sz w:val="24"/>
+                <w:szCs w:val="24"/>
+              </w:rPr>
+              <m:t>N</m:t>
+            </m:r>
+          </m:e>
+          <m:sub>
+            <m:r>
+              <w:rPr>
+                <w:rFonts w:ascii="Cambria Math" w:hAnsi="Cambria Math" w:cs="Times New Roman"/>
+                <w:sz w:val="24"/>
+                <w:szCs w:val="24"/>
+              </w:rPr>
+              <m:t>1</m:t>
+            </m:r>
+          </m:sub>
+        </m:sSub>
+        <m:r>
+          <w:rPr>
+            <w:rFonts w:ascii="Cambria Math" w:hAnsi="Cambria Math" w:cs="Times New Roman"/>
+            <w:sz w:val="24"/>
+            <w:szCs w:val="24"/>
+          </w:rPr>
+          <m:t>=25</m:t>
+        </m:r>
+      </m:oMath>
+      <w:r>
+        <w:rPr>
+          <w:rFonts w:ascii="Times New Roman" w:eastAsiaTheme="minorEastAsia" w:hAnsi="Times New Roman" w:cs="Times New Roman"/>
+          <w:sz w:val="24"/>
+          <w:szCs w:val="24"/>
+        </w:rPr>
+        <w:t xml:space="preserve">. As we mentioned in the previous parts, </w:t>
+      </w:r>
+      <m:oMath>
+        <m:sSub>
+          <m:sSubPr>
+            <m:ctrlPr>
+              <w:rPr>
+                <w:rFonts w:ascii="Cambria Math" w:hAnsi="Cambria Math" w:cs="Times New Roman"/>
+                <w:i/>
+                <w:sz w:val="24"/>
+                <w:szCs w:val="24"/>
+              </w:rPr>
+            </m:ctrlPr>
+          </m:sSubPr>
+          <m:e>
+            <m:r>
+              <w:rPr>
+                <w:rFonts w:ascii="Cambria Math" w:hAnsi="Cambria Math" w:cs="Times New Roman"/>
+                <w:sz w:val="24"/>
+                <w:szCs w:val="24"/>
+              </w:rPr>
+              <m:t>N</m:t>
+            </m:r>
+          </m:e>
+          <m:sub>
+            <m:r>
+              <w:rPr>
+                <w:rFonts w:ascii="Cambria Math" w:hAnsi="Cambria Math" w:cs="Times New Roman"/>
+                <w:sz w:val="24"/>
+                <w:szCs w:val="24"/>
+              </w:rPr>
+              <m:t>1</m:t>
+            </m:r>
+          </m:sub>
+        </m:sSub>
+        <m:r>
+          <w:rPr>
+            <w:rFonts w:ascii="Cambria Math" w:hAnsi="Cambria Math" w:cs="Times New Roman"/>
+            <w:sz w:val="24"/>
+            <w:szCs w:val="24"/>
+          </w:rPr>
+          <m:t>=</m:t>
+        </m:r>
+        <m:sSub>
+          <m:sSubPr>
+            <m:ctrlPr>
+              <w:rPr>
+                <w:rFonts w:ascii="Cambria Math" w:hAnsi="Cambria Math" w:cs="Times New Roman"/>
+                <w:i/>
+                <w:sz w:val="24"/>
+                <w:szCs w:val="24"/>
+              </w:rPr>
+            </m:ctrlPr>
+          </m:sSubPr>
+          <m:e>
+            <m:r>
+              <w:rPr>
+                <w:rFonts w:ascii="Cambria Math" w:hAnsi="Cambria Math" w:cs="Times New Roman"/>
+                <w:sz w:val="24"/>
+                <w:szCs w:val="24"/>
+              </w:rPr>
+              <m:t>N</m:t>
+            </m:r>
+          </m:e>
+          <m:sub>
+            <m:r>
+              <w:rPr>
+                <w:rFonts w:ascii="Cambria Math" w:hAnsi="Cambria Math" w:cs="Times New Roman"/>
+                <w:sz w:val="24"/>
+                <w:szCs w:val="24"/>
+              </w:rPr>
+              <m:t>3(reset)</m:t>
+            </m:r>
+          </m:sub>
+        </m:sSub>
+      </m:oMath>
+      <w:r>
+        <w:rPr>
+          <w:rFonts w:ascii="Times New Roman" w:eastAsiaTheme="minorEastAsia" w:hAnsi="Times New Roman" w:cs="Times New Roman"/>
+          <w:sz w:val="24"/>
+          <w:szCs w:val="24"/>
+        </w:rPr>
+        <w:t>.</w:t>
+      </w:r>
+    </w:p>
+    <w:p>
+      <w:pPr>
+        <w:jc w:val="both"/>
+        <w:rPr>
+          <w:rFonts w:ascii="Times New Roman" w:hAnsi="Times New Roman" w:cs="Times New Roman"/>
+          <w:sz w:val="24"/>
+          <w:szCs w:val="24"/>
+        </w:rPr>
+      </w:pPr>
+      <w:r>
+        <w:rPr>
+          <w:rFonts w:ascii="Times New Roman" w:hAnsi="Times New Roman" w:cs="Times New Roman"/>
+          <w:sz w:val="24"/>
+          <w:szCs w:val="24"/>
+        </w:rPr>
+        <w:lastRenderedPageBreak/>
         <w:t>For a forward converter, input-output relationship is given by equation (</w:t>
       </w:r>
       <w:r>
@@ -1168,57 +2049,15 @@
           <w:sz w:val="24"/>
           <w:szCs w:val="24"/>
         </w:rPr>
-        <w:t>2</w:t>
-      </w:r>
-      <w:r>
-        <w:rPr>
-          <w:rFonts w:ascii="Times New Roman" w:hAnsi="Times New Roman" w:cs="Times New Roman"/>
-          <w:sz w:val="24"/>
-          <w:szCs w:val="24"/>
-        </w:rPr>
-        <w:t>). By choosing N</w:t>
-      </w:r>
-      <w:r>
-        <w:rPr>
-          <w:rFonts w:ascii="Times New Roman" w:hAnsi="Times New Roman" w:cs="Times New Roman"/>
-          <w:sz w:val="24"/>
-          <w:szCs w:val="24"/>
-          <w:vertAlign w:val="subscript"/>
-        </w:rPr>
-        <w:t>1</w:t>
-      </w:r>
-      <w:r>
-        <w:rPr>
-          <w:rFonts w:ascii="Times New Roman" w:hAnsi="Times New Roman" w:cs="Times New Roman"/>
-          <w:sz w:val="24"/>
-          <w:szCs w:val="24"/>
-        </w:rPr>
-        <w:t>=N</w:t>
-      </w:r>
-      <w:r>
-        <w:rPr>
-          <w:rFonts w:ascii="Times New Roman" w:hAnsi="Times New Roman" w:cs="Times New Roman"/>
-          <w:sz w:val="24"/>
-          <w:szCs w:val="24"/>
-          <w:vertAlign w:val="subscript"/>
-        </w:rPr>
-        <w:t>3(reset)</w:t>
-      </w:r>
-      <w:r>
-        <w:rPr>
-          <w:rFonts w:ascii="Times New Roman" w:hAnsi="Times New Roman" w:cs="Times New Roman"/>
-          <w:sz w:val="24"/>
-          <w:szCs w:val="24"/>
-        </w:rPr>
-        <w:t xml:space="preserve">, we limited the maximum duty ratio to 50% </w:t>
-      </w:r>
-      <w:r>
-        <w:rPr>
-          <w:rFonts w:ascii="Times New Roman" w:hAnsi="Times New Roman" w:cs="Times New Roman"/>
-          <w:sz w:val="24"/>
-          <w:szCs w:val="24"/>
-        </w:rPr>
-        <w:t>in order to reset the reset the transformer.</w:t>
+        <w:t>3</w:t>
+      </w:r>
+      <w:r>
+        <w:rPr>
+          <w:rFonts w:ascii="Times New Roman" w:hAnsi="Times New Roman" w:cs="Times New Roman"/>
+          <w:sz w:val="24"/>
+          <w:szCs w:val="24"/>
+        </w:rPr>
+        <w:t xml:space="preserve">). </w:t>
       </w:r>
     </w:p>
     <w:p>
@@ -1409,15 +2248,7 @@
               <w:sz w:val="24"/>
               <w:szCs w:val="24"/>
             </w:rPr>
-            <m:t>*</m:t>
-          </m:r>
-          <m:r>
-            <w:rPr>
-              <w:rFonts w:ascii="Cambria Math" w:hAnsi="Cambria Math" w:cs="Times New Roman"/>
-              <w:sz w:val="24"/>
-              <w:szCs w:val="24"/>
-            </w:rPr>
-            <m:t xml:space="preserve">D </m:t>
+            <m:t xml:space="preserve">*D </m:t>
           </m:r>
           <m:r>
             <m:rPr>
@@ -1428,7 +2259,7 @@
               <w:sz w:val="24"/>
               <w:szCs w:val="24"/>
             </w:rPr>
-            <w:tab/>
+            <m:t xml:space="preserve">        </m:t>
           </m:r>
           <m:r>
             <m:rPr>
@@ -1439,7 +2270,7 @@
               <w:sz w:val="24"/>
               <w:szCs w:val="24"/>
             </w:rPr>
-            <w:tab/>
+            <m:t xml:space="preserve">                                                             </m:t>
           </m:r>
           <m:r>
             <m:rPr>
@@ -1450,7 +2281,7 @@
               <w:sz w:val="24"/>
               <w:szCs w:val="24"/>
             </w:rPr>
-            <w:tab/>
+            <m:t xml:space="preserve">   (</m:t>
           </m:r>
           <m:r>
             <m:rPr>
@@ -1461,40 +2292,7 @@
               <w:sz w:val="24"/>
               <w:szCs w:val="24"/>
             </w:rPr>
-            <w:tab/>
-          </m:r>
-          <m:r>
-            <m:rPr>
-              <m:sty m:val="p"/>
-            </m:rPr>
-            <w:rPr>
-              <w:rFonts w:ascii="Cambria Math" w:eastAsiaTheme="minorEastAsia" w:hAnsi="Cambria Math" w:cs="Times New Roman"/>
-              <w:sz w:val="24"/>
-              <w:szCs w:val="24"/>
-            </w:rPr>
-            <w:tab/>
-          </m:r>
-          <m:r>
-            <m:rPr>
-              <m:sty m:val="p"/>
-            </m:rPr>
-            <w:rPr>
-              <w:rFonts w:ascii="Cambria Math" w:eastAsiaTheme="minorEastAsia" w:hAnsi="Cambria Math" w:cs="Times New Roman"/>
-              <w:sz w:val="24"/>
-              <w:szCs w:val="24"/>
-            </w:rPr>
-            <m:t xml:space="preserve">           </m:t>
-          </m:r>
-          <m:r>
-            <m:rPr>
-              <m:sty m:val="p"/>
-            </m:rPr>
-            <w:rPr>
-              <w:rFonts w:ascii="Cambria Math" w:eastAsiaTheme="minorEastAsia" w:hAnsi="Cambria Math" w:cs="Times New Roman"/>
-              <w:sz w:val="24"/>
-              <w:szCs w:val="24"/>
-            </w:rPr>
-            <m:t>(2</m:t>
+            <m:t>3</m:t>
           </m:r>
           <m:r>
             <m:rPr>
@@ -1514,7 +2312,7 @@
       <w:pPr>
         <w:jc w:val="both"/>
         <w:rPr>
-          <w:rFonts w:ascii="Times New Roman" w:eastAsiaTheme="minorEastAsia" w:hAnsi="Times New Roman" w:cs="Times New Roman"/>
+          <w:rFonts w:ascii="Times New Roman" w:hAnsi="Times New Roman" w:cs="Times New Roman"/>
           <w:sz w:val="24"/>
           <w:szCs w:val="24"/>
         </w:rPr>
@@ -1616,41 +2414,23 @@
           <w:sz w:val="24"/>
           <w:szCs w:val="24"/>
         </w:rPr>
-        <w:t>2</w:t>
-      </w:r>
-      <w:r>
-        <w:rPr>
-          <w:rFonts w:ascii="Times New Roman" w:hAnsi="Times New Roman" w:cs="Times New Roman"/>
-          <w:sz w:val="24"/>
-          <w:szCs w:val="24"/>
-        </w:rPr>
-        <w:t>) is derived for ideal components, we set V</w:t>
-      </w:r>
-      <w:r>
-        <w:rPr>
-          <w:rFonts w:ascii="Times New Roman" w:hAnsi="Times New Roman" w:cs="Times New Roman"/>
-          <w:sz w:val="24"/>
-          <w:szCs w:val="24"/>
-          <w:vertAlign w:val="subscript"/>
-        </w:rPr>
-        <w:t>o</w:t>
-      </w:r>
-      <w:r>
-        <w:rPr>
-          <w:rFonts w:ascii="Times New Roman" w:hAnsi="Times New Roman" w:cs="Times New Roman"/>
-          <w:sz w:val="24"/>
-          <w:szCs w:val="24"/>
-        </w:rPr>
-        <w:t xml:space="preserve">=11-12V by considering the voltage drops on output inductor </w:t>
-      </w:r>
-      <w:r>
-        <w:rPr>
-          <w:rFonts w:ascii="Times New Roman" w:hAnsi="Times New Roman" w:cs="Times New Roman"/>
-          <w:sz w:val="24"/>
-          <w:szCs w:val="24"/>
-        </w:rPr>
-        <w:lastRenderedPageBreak/>
-        <w:t xml:space="preserve">and diode. Therefore, we chose </w:t>
+        <w:t>3</w:t>
+      </w:r>
+      <w:r>
+        <w:rPr>
+          <w:rFonts w:ascii="Times New Roman" w:hAnsi="Times New Roman" w:cs="Times New Roman"/>
+          <w:sz w:val="24"/>
+          <w:szCs w:val="24"/>
+        </w:rPr>
+        <w:t xml:space="preserve">) is derived for ideal components, </w:t>
+      </w:r>
+      <w:r>
+        <w:rPr>
+          <w:rFonts w:ascii="Times New Roman" w:hAnsi="Times New Roman" w:cs="Times New Roman"/>
+          <w:sz w:val="24"/>
+          <w:szCs w:val="24"/>
+        </w:rPr>
+        <w:t xml:space="preserve">when we simulate the circuit considering non-idealities such as winding resistances and leakage inductance, we need to use higher number of turns for secondary winding. According to simulations setting </w:t>
       </w:r>
       <m:oMath>
         <m:sSub>
@@ -1685,54 +2465,6 @@
             </m:r>
           </m:sub>
         </m:sSub>
-        <m:r>
-          <w:rPr>
-            <w:rFonts w:ascii="Cambria Math" w:hAnsi="Cambria Math" w:cs="Times New Roman"/>
-            <w:sz w:val="24"/>
-            <w:szCs w:val="24"/>
-          </w:rPr>
-          <m:t>/</m:t>
-        </m:r>
-        <m:sSub>
-          <m:sSubPr>
-            <m:ctrlPr>
-              <w:rPr>
-                <w:rFonts w:ascii="Cambria Math" w:hAnsi="Cambria Math" w:cs="Times New Roman"/>
-                <w:i/>
-                <w:sz w:val="24"/>
-                <w:szCs w:val="24"/>
-              </w:rPr>
-            </m:ctrlPr>
-          </m:sSubPr>
-          <m:e>
-            <m:r>
-              <w:rPr>
-                <w:rFonts w:ascii="Cambria Math" w:hAnsi="Cambria Math" w:cs="Times New Roman"/>
-                <w:sz w:val="24"/>
-                <w:szCs w:val="24"/>
-              </w:rPr>
-              <m:t>N</m:t>
-            </m:r>
-          </m:e>
-          <m:sub>
-            <m:r>
-              <w:rPr>
-                <w:rFonts w:ascii="Cambria Math" w:hAnsi="Cambria Math" w:cs="Times New Roman"/>
-                <w:sz w:val="24"/>
-                <w:szCs w:val="24"/>
-              </w:rPr>
-              <m:t>1</m:t>
-            </m:r>
-          </m:sub>
-        </m:sSub>
-        <m:r>
-          <w:rPr>
-            <w:rFonts w:ascii="Cambria Math" w:hAnsi="Cambria Math" w:cs="Times New Roman"/>
-            <w:sz w:val="24"/>
-            <w:szCs w:val="24"/>
-          </w:rPr>
-          <m:t>=1</m:t>
-        </m:r>
       </m:oMath>
       <w:r>
         <w:rPr>
@@ -1740,836 +2472,7 @@
           <w:sz w:val="24"/>
           <w:szCs w:val="24"/>
         </w:rPr>
-        <w:t>. If voltage drops on the output components become lower than expected, decreasing D solves the problem.</w:t>
-      </w:r>
-    </w:p>
-    <w:p>
-      <w:pPr>
-        <w:jc w:val="both"/>
-        <w:rPr>
-          <w:rFonts w:ascii="Times New Roman" w:hAnsi="Times New Roman" w:cs="Times New Roman"/>
-          <w:sz w:val="24"/>
-          <w:szCs w:val="24"/>
-        </w:rPr>
-      </w:pPr>
-      <w:r>
-        <w:rPr>
-          <w:rFonts w:ascii="Times New Roman" w:hAnsi="Times New Roman" w:cs="Times New Roman"/>
-          <w:sz w:val="24"/>
-          <w:szCs w:val="24"/>
-        </w:rPr>
-        <w:t xml:space="preserve">We used </w:t>
-      </w:r>
-      <w:r>
-        <w:rPr>
-          <w:rFonts w:ascii="Times New Roman" w:hAnsi="Times New Roman" w:cs="Times New Roman"/>
-          <w:sz w:val="24"/>
-          <w:szCs w:val="24"/>
-        </w:rPr>
-        <w:t xml:space="preserve">formula </w:t>
-      </w:r>
-      <w:r>
-        <w:rPr>
-          <w:rFonts w:ascii="Times New Roman" w:hAnsi="Times New Roman" w:cs="Times New Roman"/>
-          <w:sz w:val="24"/>
-          <w:szCs w:val="24"/>
-        </w:rPr>
-        <w:t>(</w:t>
-      </w:r>
-      <w:r>
-        <w:rPr>
-          <w:rFonts w:ascii="Times New Roman" w:hAnsi="Times New Roman" w:cs="Times New Roman"/>
-          <w:sz w:val="24"/>
-          <w:szCs w:val="24"/>
-        </w:rPr>
-        <w:t>3</w:t>
-      </w:r>
-      <w:r>
-        <w:rPr>
-          <w:rFonts w:ascii="Times New Roman" w:hAnsi="Times New Roman" w:cs="Times New Roman"/>
-          <w:sz w:val="24"/>
-          <w:szCs w:val="24"/>
-        </w:rPr>
-        <w:t xml:space="preserve">) to find minimum number of primary winding not to saturate the core. </w:t>
-      </w:r>
-    </w:p>
-    <w:p>
-      <w:pPr>
-        <w:spacing w:line="360" w:lineRule="auto"/>
-        <w:jc w:val="right"/>
-        <w:rPr>
-          <w:rFonts w:ascii="Times New Roman" w:eastAsiaTheme="minorEastAsia" w:hAnsi="Times New Roman" w:cs="Times New Roman"/>
-          <w:sz w:val="24"/>
-          <w:szCs w:val="24"/>
-        </w:rPr>
-      </w:pPr>
-      <m:oMath>
-        <m:sSub>
-          <m:sSubPr>
-            <m:ctrlPr>
-              <w:rPr>
-                <w:rFonts w:ascii="Cambria Math" w:hAnsi="Cambria Math" w:cs="Times New Roman"/>
-                <w:i/>
-                <w:sz w:val="24"/>
-                <w:szCs w:val="24"/>
-              </w:rPr>
-            </m:ctrlPr>
-          </m:sSubPr>
-          <m:e>
-            <m:r>
-              <w:rPr>
-                <w:rFonts w:ascii="Cambria Math" w:hAnsi="Cambria Math" w:cs="Times New Roman"/>
-                <w:sz w:val="24"/>
-                <w:szCs w:val="24"/>
-              </w:rPr>
-              <m:t>N</m:t>
-            </m:r>
-          </m:e>
-          <m:sub>
-            <m:r>
-              <w:rPr>
-                <w:rFonts w:ascii="Cambria Math" w:hAnsi="Cambria Math" w:cs="Times New Roman"/>
-                <w:sz w:val="24"/>
-                <w:szCs w:val="24"/>
-              </w:rPr>
-              <m:t>1</m:t>
-            </m:r>
-          </m:sub>
-        </m:sSub>
-        <m:r>
-          <w:rPr>
-            <w:rFonts w:ascii="Cambria Math" w:hAnsi="Cambria Math" w:cs="Times New Roman"/>
-            <w:sz w:val="24"/>
-            <w:szCs w:val="24"/>
-          </w:rPr>
-          <m:t>&gt;</m:t>
-        </m:r>
-        <m:f>
-          <m:fPr>
-            <m:ctrlPr>
-              <w:rPr>
-                <w:rFonts w:ascii="Cambria Math" w:hAnsi="Cambria Math" w:cs="Times New Roman"/>
-                <w:i/>
-                <w:sz w:val="24"/>
-                <w:szCs w:val="24"/>
-              </w:rPr>
-            </m:ctrlPr>
-          </m:fPr>
-          <m:num>
-            <m:sSub>
-              <m:sSubPr>
-                <m:ctrlPr>
-                  <w:rPr>
-                    <w:rFonts w:ascii="Cambria Math" w:hAnsi="Cambria Math" w:cs="Times New Roman"/>
-                    <w:i/>
-                    <w:sz w:val="24"/>
-                    <w:szCs w:val="24"/>
-                  </w:rPr>
-                </m:ctrlPr>
-              </m:sSubPr>
-              <m:e>
-                <m:r>
-                  <w:rPr>
-                    <w:rFonts w:ascii="Cambria Math" w:hAnsi="Cambria Math" w:cs="Times New Roman"/>
-                    <w:sz w:val="24"/>
-                    <w:szCs w:val="24"/>
-                  </w:rPr>
-                  <m:t>V</m:t>
-                </m:r>
-              </m:e>
-              <m:sub>
-                <m:r>
-                  <w:rPr>
-                    <w:rFonts w:ascii="Cambria Math" w:hAnsi="Cambria Math" w:cs="Times New Roman"/>
-                    <w:sz w:val="24"/>
-                    <w:szCs w:val="24"/>
-                  </w:rPr>
-                  <m:t>i,max</m:t>
-                </m:r>
-              </m:sub>
-            </m:sSub>
-            <m:r>
-              <w:rPr>
-                <w:rFonts w:ascii="Cambria Math" w:hAnsi="Cambria Math" w:cs="Times New Roman"/>
-                <w:sz w:val="24"/>
-                <w:szCs w:val="24"/>
-              </w:rPr>
-              <m:t>*</m:t>
-            </m:r>
-            <m:sSub>
-              <m:sSubPr>
-                <m:ctrlPr>
-                  <w:rPr>
-                    <w:rFonts w:ascii="Cambria Math" w:hAnsi="Cambria Math" w:cs="Times New Roman"/>
-                    <w:i/>
-                    <w:sz w:val="24"/>
-                    <w:szCs w:val="24"/>
-                  </w:rPr>
-                </m:ctrlPr>
-              </m:sSubPr>
-              <m:e>
-                <m:r>
-                  <w:rPr>
-                    <w:rFonts w:ascii="Cambria Math" w:hAnsi="Cambria Math" w:cs="Times New Roman"/>
-                    <w:sz w:val="24"/>
-                    <w:szCs w:val="24"/>
-                  </w:rPr>
-                  <m:t>D</m:t>
-                </m:r>
-              </m:e>
-              <m:sub>
-                <m:r>
-                  <w:rPr>
-                    <w:rFonts w:ascii="Cambria Math" w:hAnsi="Cambria Math" w:cs="Times New Roman"/>
-                    <w:sz w:val="24"/>
-                    <w:szCs w:val="24"/>
-                  </w:rPr>
-                  <m:t>max</m:t>
-                </m:r>
-              </m:sub>
-            </m:sSub>
-          </m:num>
-          <m:den>
-            <m:sSub>
-              <m:sSubPr>
-                <m:ctrlPr>
-                  <w:rPr>
-                    <w:rFonts w:ascii="Cambria Math" w:hAnsi="Cambria Math" w:cs="Times New Roman"/>
-                    <w:i/>
-                    <w:sz w:val="24"/>
-                    <w:szCs w:val="24"/>
-                  </w:rPr>
-                </m:ctrlPr>
-              </m:sSubPr>
-              <m:e>
-                <m:r>
-                  <w:rPr>
-                    <w:rFonts w:ascii="Cambria Math" w:hAnsi="Cambria Math" w:cs="Times New Roman"/>
-                    <w:sz w:val="24"/>
-                    <w:szCs w:val="24"/>
-                  </w:rPr>
-                  <m:t>f</m:t>
-                </m:r>
-              </m:e>
-              <m:sub>
-                <m:r>
-                  <w:rPr>
-                    <w:rFonts w:ascii="Cambria Math" w:hAnsi="Cambria Math" w:cs="Times New Roman"/>
-                    <w:sz w:val="24"/>
-                    <w:szCs w:val="24"/>
-                  </w:rPr>
-                  <m:t>s</m:t>
-                </m:r>
-              </m:sub>
-            </m:sSub>
-            <m:r>
-              <w:rPr>
-                <w:rFonts w:ascii="Cambria Math" w:hAnsi="Cambria Math" w:cs="Times New Roman"/>
-                <w:sz w:val="24"/>
-                <w:szCs w:val="24"/>
-              </w:rPr>
-              <m:t>*</m:t>
-            </m:r>
-            <m:sSub>
-              <m:sSubPr>
-                <m:ctrlPr>
-                  <w:rPr>
-                    <w:rFonts w:ascii="Cambria Math" w:hAnsi="Cambria Math" w:cs="Times New Roman"/>
-                    <w:i/>
-                    <w:sz w:val="24"/>
-                    <w:szCs w:val="24"/>
-                  </w:rPr>
-                </m:ctrlPr>
-              </m:sSubPr>
-              <m:e>
-                <m:r>
-                  <w:rPr>
-                    <w:rFonts w:ascii="Cambria Math" w:hAnsi="Cambria Math" w:cs="Times New Roman"/>
-                    <w:sz w:val="24"/>
-                    <w:szCs w:val="24"/>
-                  </w:rPr>
-                  <m:t>B</m:t>
-                </m:r>
-              </m:e>
-              <m:sub>
-                <m:r>
-                  <w:rPr>
-                    <w:rFonts w:ascii="Cambria Math" w:hAnsi="Cambria Math" w:cs="Times New Roman"/>
-                    <w:sz w:val="24"/>
-                    <w:szCs w:val="24"/>
-                  </w:rPr>
-                  <m:t>sat</m:t>
-                </m:r>
-              </m:sub>
-            </m:sSub>
-            <m:r>
-              <w:rPr>
-                <w:rFonts w:ascii="Cambria Math" w:hAnsi="Cambria Math" w:cs="Times New Roman"/>
-                <w:sz w:val="24"/>
-                <w:szCs w:val="24"/>
-              </w:rPr>
-              <m:t>*</m:t>
-            </m:r>
-            <m:sSub>
-              <m:sSubPr>
-                <m:ctrlPr>
-                  <w:rPr>
-                    <w:rFonts w:ascii="Cambria Math" w:hAnsi="Cambria Math" w:cs="Times New Roman"/>
-                    <w:i/>
-                    <w:sz w:val="24"/>
-                    <w:szCs w:val="24"/>
-                  </w:rPr>
-                </m:ctrlPr>
-              </m:sSubPr>
-              <m:e>
-                <m:r>
-                  <w:rPr>
-                    <w:rFonts w:ascii="Cambria Math" w:hAnsi="Cambria Math" w:cs="Times New Roman"/>
-                    <w:sz w:val="24"/>
-                    <w:szCs w:val="24"/>
-                  </w:rPr>
-                  <m:t>A</m:t>
-                </m:r>
-              </m:e>
-              <m:sub>
-                <m:r>
-                  <w:rPr>
-                    <w:rFonts w:ascii="Cambria Math" w:hAnsi="Cambria Math" w:cs="Times New Roman"/>
-                    <w:sz w:val="24"/>
-                    <w:szCs w:val="24"/>
-                  </w:rPr>
-                  <m:t>e</m:t>
-                </m:r>
-              </m:sub>
-            </m:sSub>
-          </m:den>
-        </m:f>
-        <m:r>
-          <w:rPr>
-            <w:rFonts w:ascii="Cambria Math" w:eastAsiaTheme="minorEastAsia" w:hAnsi="Cambria Math" w:cs="Times New Roman"/>
-            <w:sz w:val="24"/>
-            <w:szCs w:val="24"/>
-          </w:rPr>
-          <m:t xml:space="preserve"> </m:t>
-        </m:r>
-        <m:r>
-          <m:rPr>
-            <m:sty m:val="p"/>
-          </m:rPr>
-          <w:rPr>
-            <w:rFonts w:ascii="Cambria Math" w:eastAsiaTheme="minorEastAsia" w:hAnsi="Cambria Math" w:cs="Times New Roman"/>
-            <w:sz w:val="24"/>
-            <w:szCs w:val="24"/>
-          </w:rPr>
-          <m:t xml:space="preserve">                                                                   (3)</m:t>
-        </m:r>
-      </m:oMath>
-      <w:r>
-        <w:rPr>
-          <w:rFonts w:ascii="Times New Roman" w:eastAsiaTheme="minorEastAsia" w:hAnsi="Times New Roman" w:cs="Times New Roman"/>
-          <w:sz w:val="24"/>
-          <w:szCs w:val="24"/>
-        </w:rPr>
-        <w:t xml:space="preserve"> </w:t>
-      </w:r>
-    </w:p>
-    <w:p>
-      <w:pPr>
-        <w:jc w:val="both"/>
-        <w:rPr>
-          <w:rFonts w:ascii="Times New Roman" w:eastAsiaTheme="minorEastAsia" w:hAnsi="Times New Roman" w:cs="Times New Roman"/>
-          <w:sz w:val="24"/>
-          <w:szCs w:val="24"/>
-        </w:rPr>
-      </w:pPr>
-      <w:r>
-        <w:rPr>
-          <w:rFonts w:ascii="Times New Roman" w:hAnsi="Times New Roman" w:cs="Times New Roman"/>
-          <w:sz w:val="24"/>
-          <w:szCs w:val="24"/>
-        </w:rPr>
-        <w:t>In equation (</w:t>
-      </w:r>
-      <w:r>
-        <w:rPr>
-          <w:rFonts w:ascii="Times New Roman" w:hAnsi="Times New Roman" w:cs="Times New Roman"/>
-          <w:sz w:val="24"/>
-          <w:szCs w:val="24"/>
-        </w:rPr>
-        <w:t>3</w:t>
-      </w:r>
-      <w:r>
-        <w:rPr>
-          <w:rFonts w:ascii="Times New Roman" w:hAnsi="Times New Roman" w:cs="Times New Roman"/>
-          <w:sz w:val="24"/>
-          <w:szCs w:val="24"/>
-        </w:rPr>
-        <w:t xml:space="preserve">), </w:t>
-      </w:r>
-      <m:oMath>
-        <m:sSub>
-          <m:sSubPr>
-            <m:ctrlPr>
-              <w:rPr>
-                <w:rFonts w:ascii="Cambria Math" w:hAnsi="Cambria Math" w:cs="Times New Roman"/>
-                <w:i/>
-                <w:sz w:val="24"/>
-                <w:szCs w:val="24"/>
-              </w:rPr>
-            </m:ctrlPr>
-          </m:sSubPr>
-          <m:e>
-            <m:r>
-              <w:rPr>
-                <w:rFonts w:ascii="Cambria Math" w:hAnsi="Cambria Math" w:cs="Times New Roman"/>
-                <w:sz w:val="24"/>
-                <w:szCs w:val="24"/>
-              </w:rPr>
-              <m:t>V</m:t>
-            </m:r>
-          </m:e>
-          <m:sub>
-            <m:r>
-              <w:rPr>
-                <w:rFonts w:ascii="Cambria Math" w:hAnsi="Cambria Math" w:cs="Times New Roman"/>
-                <w:sz w:val="24"/>
-                <w:szCs w:val="24"/>
-              </w:rPr>
-              <m:t>i,max</m:t>
-            </m:r>
-          </m:sub>
-        </m:sSub>
-        <m:r>
-          <w:rPr>
-            <w:rFonts w:ascii="Cambria Math" w:hAnsi="Cambria Math" w:cs="Times New Roman"/>
-            <w:sz w:val="24"/>
-            <w:szCs w:val="24"/>
-          </w:rPr>
-          <m:t>=48V</m:t>
-        </m:r>
-      </m:oMath>
-      <w:r>
-        <w:rPr>
-          <w:rFonts w:ascii="Times New Roman" w:eastAsiaTheme="minorEastAsia" w:hAnsi="Times New Roman" w:cs="Times New Roman"/>
-          <w:sz w:val="24"/>
-          <w:szCs w:val="24"/>
-        </w:rPr>
-        <w:t>,</w:t>
-      </w:r>
-      <m:oMath>
-        <m:r>
-          <w:rPr>
-            <w:rFonts w:ascii="Cambria Math" w:hAnsi="Cambria Math" w:cs="Times New Roman"/>
-            <w:sz w:val="24"/>
-            <w:szCs w:val="24"/>
-          </w:rPr>
-          <m:t xml:space="preserve"> </m:t>
-        </m:r>
-        <m:sSub>
-          <m:sSubPr>
-            <m:ctrlPr>
-              <w:rPr>
-                <w:rFonts w:ascii="Cambria Math" w:hAnsi="Cambria Math" w:cs="Times New Roman"/>
-                <w:i/>
-                <w:sz w:val="24"/>
-                <w:szCs w:val="24"/>
-              </w:rPr>
-            </m:ctrlPr>
-          </m:sSubPr>
-          <m:e>
-            <m:r>
-              <w:rPr>
-                <w:rFonts w:ascii="Cambria Math" w:hAnsi="Cambria Math" w:cs="Times New Roman"/>
-                <w:sz w:val="24"/>
-                <w:szCs w:val="24"/>
-              </w:rPr>
-              <m:t>D</m:t>
-            </m:r>
-          </m:e>
-          <m:sub>
-            <m:r>
-              <w:rPr>
-                <w:rFonts w:ascii="Cambria Math" w:hAnsi="Cambria Math" w:cs="Times New Roman"/>
-                <w:sz w:val="24"/>
-                <w:szCs w:val="24"/>
-              </w:rPr>
-              <m:t>max</m:t>
-            </m:r>
-          </m:sub>
-        </m:sSub>
-        <m:r>
-          <w:rPr>
-            <w:rFonts w:ascii="Cambria Math" w:hAnsi="Cambria Math" w:cs="Times New Roman"/>
-            <w:sz w:val="24"/>
-            <w:szCs w:val="24"/>
-          </w:rPr>
-          <m:t>=0.5</m:t>
-        </m:r>
-      </m:oMath>
-      <w:r>
-        <w:rPr>
-          <w:rFonts w:ascii="Times New Roman" w:eastAsiaTheme="minorEastAsia" w:hAnsi="Times New Roman" w:cs="Times New Roman"/>
-          <w:sz w:val="24"/>
-          <w:szCs w:val="24"/>
-        </w:rPr>
-        <w:t xml:space="preserve">, </w:t>
-      </w:r>
-      <m:oMath>
-        <m:sSub>
-          <m:sSubPr>
-            <m:ctrlPr>
-              <w:rPr>
-                <w:rFonts w:ascii="Cambria Math" w:hAnsi="Cambria Math" w:cs="Times New Roman"/>
-                <w:i/>
-                <w:sz w:val="24"/>
-                <w:szCs w:val="24"/>
-              </w:rPr>
-            </m:ctrlPr>
-          </m:sSubPr>
-          <m:e>
-            <m:r>
-              <w:rPr>
-                <w:rFonts w:ascii="Cambria Math" w:hAnsi="Cambria Math" w:cs="Times New Roman"/>
-                <w:sz w:val="24"/>
-                <w:szCs w:val="24"/>
-              </w:rPr>
-              <m:t>f</m:t>
-            </m:r>
-          </m:e>
-          <m:sub>
-            <m:r>
-              <w:rPr>
-                <w:rFonts w:ascii="Cambria Math" w:hAnsi="Cambria Math" w:cs="Times New Roman"/>
-                <w:sz w:val="24"/>
-                <w:szCs w:val="24"/>
-              </w:rPr>
-              <m:t>s</m:t>
-            </m:r>
-          </m:sub>
-        </m:sSub>
-        <m:r>
-          <w:rPr>
-            <w:rFonts w:ascii="Cambria Math" w:hAnsi="Cambria Math" w:cs="Times New Roman"/>
-            <w:sz w:val="24"/>
-            <w:szCs w:val="24"/>
-          </w:rPr>
-          <m:t>=</m:t>
-        </m:r>
-        <m:r>
-          <w:rPr>
-            <w:rFonts w:ascii="Cambria Math" w:hAnsi="Cambria Math" w:cs="Times New Roman"/>
-            <w:sz w:val="24"/>
-            <w:szCs w:val="24"/>
-          </w:rPr>
-          <m:t>4</m:t>
-        </m:r>
-        <m:r>
-          <w:rPr>
-            <w:rFonts w:ascii="Cambria Math" w:hAnsi="Cambria Math" w:cs="Times New Roman"/>
-            <w:sz w:val="24"/>
-            <w:szCs w:val="24"/>
-          </w:rPr>
-          <m:t>0kHz</m:t>
-        </m:r>
-      </m:oMath>
-      <w:r>
-        <w:rPr>
-          <w:rFonts w:ascii="Times New Roman" w:eastAsiaTheme="minorEastAsia" w:hAnsi="Times New Roman" w:cs="Times New Roman"/>
-          <w:sz w:val="24"/>
-          <w:szCs w:val="24"/>
-        </w:rPr>
-        <w:t xml:space="preserve"> and </w:t>
-      </w:r>
-      <m:oMath>
-        <m:sSub>
-          <m:sSubPr>
-            <m:ctrlPr>
-              <w:rPr>
-                <w:rFonts w:ascii="Cambria Math" w:hAnsi="Cambria Math" w:cs="Times New Roman"/>
-                <w:i/>
-                <w:sz w:val="24"/>
-                <w:szCs w:val="24"/>
-              </w:rPr>
-            </m:ctrlPr>
-          </m:sSubPr>
-          <m:e>
-            <m:r>
-              <w:rPr>
-                <w:rFonts w:ascii="Cambria Math" w:hAnsi="Cambria Math" w:cs="Times New Roman"/>
-                <w:sz w:val="24"/>
-                <w:szCs w:val="24"/>
-              </w:rPr>
-              <m:t>B</m:t>
-            </m:r>
-          </m:e>
-          <m:sub>
-            <m:r>
-              <w:rPr>
-                <w:rFonts w:ascii="Cambria Math" w:hAnsi="Cambria Math" w:cs="Times New Roman"/>
-                <w:sz w:val="24"/>
-                <w:szCs w:val="24"/>
-              </w:rPr>
-              <m:t>sat</m:t>
-            </m:r>
-          </m:sub>
-        </m:sSub>
-        <m:r>
-          <w:rPr>
-            <w:rFonts w:ascii="Cambria Math" w:hAnsi="Cambria Math" w:cs="Times New Roman"/>
-            <w:sz w:val="24"/>
-            <w:szCs w:val="24"/>
-          </w:rPr>
-          <m:t>=0.3T</m:t>
-        </m:r>
-      </m:oMath>
-      <w:r>
-        <w:rPr>
-          <w:rFonts w:ascii="Times New Roman" w:eastAsiaTheme="minorEastAsia" w:hAnsi="Times New Roman" w:cs="Times New Roman"/>
-          <w:sz w:val="24"/>
-          <w:szCs w:val="24"/>
-        </w:rPr>
-        <w:t xml:space="preserve">, </w:t>
-      </w:r>
-      <m:oMath>
-        <m:sSub>
-          <m:sSubPr>
-            <m:ctrlPr>
-              <w:rPr>
-                <w:rFonts w:ascii="Cambria Math" w:hAnsi="Cambria Math" w:cs="Times New Roman"/>
-                <w:i/>
-                <w:sz w:val="24"/>
-                <w:szCs w:val="24"/>
-              </w:rPr>
-            </m:ctrlPr>
-          </m:sSubPr>
-          <m:e>
-            <m:r>
-              <w:rPr>
-                <w:rFonts w:ascii="Cambria Math" w:hAnsi="Cambria Math" w:cs="Times New Roman"/>
-                <w:sz w:val="24"/>
-                <w:szCs w:val="24"/>
-              </w:rPr>
-              <m:t>A</m:t>
-            </m:r>
-          </m:e>
-          <m:sub>
-            <m:r>
-              <w:rPr>
-                <w:rFonts w:ascii="Cambria Math" w:hAnsi="Cambria Math" w:cs="Times New Roman"/>
-                <w:sz w:val="24"/>
-                <w:szCs w:val="24"/>
-              </w:rPr>
-              <m:t>e</m:t>
-            </m:r>
-          </m:sub>
-        </m:sSub>
-        <m:r>
-          <w:rPr>
-            <w:rFonts w:ascii="Cambria Math" w:hAnsi="Cambria Math" w:cs="Times New Roman"/>
-            <w:sz w:val="24"/>
-            <w:szCs w:val="24"/>
-          </w:rPr>
-          <m:t>=</m:t>
-        </m:r>
-        <m:r>
-          <w:rPr>
-            <w:rFonts w:ascii="Cambria Math" w:hAnsi="Cambria Math" w:cs="Times New Roman"/>
-            <w:sz w:val="24"/>
-            <w:szCs w:val="24"/>
-          </w:rPr>
-          <m:t>83.2</m:t>
-        </m:r>
-        <m:r>
-          <w:rPr>
-            <w:rFonts w:ascii="Cambria Math" w:hAnsi="Cambria Math" w:cs="Times New Roman"/>
-            <w:sz w:val="24"/>
-            <w:szCs w:val="24"/>
-          </w:rPr>
-          <m:t xml:space="preserve"> </m:t>
-        </m:r>
-        <m:sSup>
-          <m:sSupPr>
-            <m:ctrlPr>
-              <w:rPr>
-                <w:rFonts w:ascii="Cambria Math" w:eastAsiaTheme="minorEastAsia" w:hAnsi="Cambria Math" w:cs="Times New Roman"/>
-                <w:i/>
-                <w:sz w:val="24"/>
-                <w:szCs w:val="24"/>
-              </w:rPr>
-            </m:ctrlPr>
-          </m:sSupPr>
-          <m:e>
-            <m:r>
-              <m:rPr>
-                <m:sty m:val="p"/>
-              </m:rPr>
-              <w:rPr>
-                <w:rFonts w:ascii="Cambria Math" w:eastAsiaTheme="minorEastAsia" w:hAnsi="Cambria Math" w:cs="Times New Roman"/>
-                <w:sz w:val="24"/>
-                <w:szCs w:val="24"/>
-              </w:rPr>
-              <m:t>mm</m:t>
-            </m:r>
-          </m:e>
-          <m:sup>
-            <m:r>
-              <w:rPr>
-                <w:rFonts w:ascii="Cambria Math" w:eastAsiaTheme="minorEastAsia" w:hAnsi="Cambria Math" w:cs="Times New Roman"/>
-                <w:sz w:val="24"/>
-                <w:szCs w:val="24"/>
-              </w:rPr>
-              <m:t>2</m:t>
-            </m:r>
-          </m:sup>
-        </m:sSup>
-      </m:oMath>
-      <w:r>
-        <w:rPr>
-          <w:rFonts w:ascii="Times New Roman" w:eastAsiaTheme="minorEastAsia" w:hAnsi="Times New Roman" w:cs="Times New Roman"/>
-          <w:sz w:val="24"/>
-          <w:szCs w:val="24"/>
-        </w:rPr>
-        <w:t xml:space="preserve">, </w:t>
-      </w:r>
-      <w:r>
-        <w:rPr>
-          <w:rFonts w:ascii="Times New Roman" w:eastAsiaTheme="minorEastAsia" w:hAnsi="Times New Roman" w:cs="Times New Roman"/>
-          <w:sz w:val="24"/>
-          <w:szCs w:val="24"/>
-        </w:rPr>
-        <w:t>for</w:t>
-      </w:r>
-      <w:r>
-        <w:rPr>
-          <w:rFonts w:ascii="Times New Roman" w:eastAsiaTheme="minorEastAsia" w:hAnsi="Times New Roman" w:cs="Times New Roman"/>
-          <w:sz w:val="24"/>
-          <w:szCs w:val="24"/>
-        </w:rPr>
-        <w:t xml:space="preserve"> our core selection</w:t>
-      </w:r>
-      <w:r>
-        <w:rPr>
-          <w:rFonts w:ascii="Times New Roman" w:eastAsiaTheme="minorEastAsia" w:hAnsi="Times New Roman" w:cs="Times New Roman"/>
-          <w:sz w:val="24"/>
-          <w:szCs w:val="24"/>
-        </w:rPr>
-        <w:t xml:space="preserve">. For given parameters </w:t>
-      </w:r>
-      <m:oMath>
-        <m:sSub>
-          <m:sSubPr>
-            <m:ctrlPr>
-              <w:rPr>
-                <w:rFonts w:ascii="Cambria Math" w:hAnsi="Cambria Math" w:cs="Times New Roman"/>
-                <w:i/>
-                <w:sz w:val="24"/>
-                <w:szCs w:val="24"/>
-              </w:rPr>
-            </m:ctrlPr>
-          </m:sSubPr>
-          <m:e>
-            <m:r>
-              <w:rPr>
-                <w:rFonts w:ascii="Cambria Math" w:hAnsi="Cambria Math" w:cs="Times New Roman"/>
-                <w:sz w:val="24"/>
-                <w:szCs w:val="24"/>
-              </w:rPr>
-              <m:t>N</m:t>
-            </m:r>
-          </m:e>
-          <m:sub>
-            <m:r>
-              <w:rPr>
-                <w:rFonts w:ascii="Cambria Math" w:hAnsi="Cambria Math" w:cs="Times New Roman"/>
-                <w:sz w:val="24"/>
-                <w:szCs w:val="24"/>
-              </w:rPr>
-              <m:t>1</m:t>
-            </m:r>
-          </m:sub>
-        </m:sSub>
-        <m:r>
-          <w:rPr>
-            <w:rFonts w:ascii="Cambria Math" w:hAnsi="Cambria Math" w:cs="Times New Roman"/>
-            <w:sz w:val="24"/>
-            <w:szCs w:val="24"/>
-          </w:rPr>
-          <m:t>&gt;</m:t>
-        </m:r>
-        <m:r>
-          <w:rPr>
-            <w:rFonts w:ascii="Cambria Math" w:hAnsi="Cambria Math" w:cs="Times New Roman"/>
-            <w:sz w:val="24"/>
-            <w:szCs w:val="24"/>
-          </w:rPr>
-          <m:t>24.1</m:t>
-        </m:r>
-      </m:oMath>
-      <w:r>
-        <w:rPr>
-          <w:rFonts w:ascii="Times New Roman" w:eastAsiaTheme="minorEastAsia" w:hAnsi="Times New Roman" w:cs="Times New Roman"/>
-          <w:sz w:val="24"/>
-          <w:szCs w:val="24"/>
-        </w:rPr>
-        <w:t xml:space="preserve">, and we decided that </w:t>
-      </w:r>
-      <m:oMath>
-        <m:sSub>
-          <m:sSubPr>
-            <m:ctrlPr>
-              <w:rPr>
-                <w:rFonts w:ascii="Cambria Math" w:hAnsi="Cambria Math" w:cs="Times New Roman"/>
-                <w:i/>
-                <w:sz w:val="24"/>
-                <w:szCs w:val="24"/>
-              </w:rPr>
-            </m:ctrlPr>
-          </m:sSubPr>
-          <m:e>
-            <m:r>
-              <w:rPr>
-                <w:rFonts w:ascii="Cambria Math" w:hAnsi="Cambria Math" w:cs="Times New Roman"/>
-                <w:sz w:val="24"/>
-                <w:szCs w:val="24"/>
-              </w:rPr>
-              <m:t>N</m:t>
-            </m:r>
-          </m:e>
-          <m:sub>
-            <m:r>
-              <w:rPr>
-                <w:rFonts w:ascii="Cambria Math" w:hAnsi="Cambria Math" w:cs="Times New Roman"/>
-                <w:sz w:val="24"/>
-                <w:szCs w:val="24"/>
-              </w:rPr>
-              <m:t>1</m:t>
-            </m:r>
-          </m:sub>
-        </m:sSub>
-        <m:r>
-          <w:rPr>
-            <w:rFonts w:ascii="Cambria Math" w:hAnsi="Cambria Math" w:cs="Times New Roman"/>
-            <w:sz w:val="24"/>
-            <w:szCs w:val="24"/>
-          </w:rPr>
-          <m:t>=2</m:t>
-        </m:r>
-        <m:r>
-          <w:rPr>
-            <w:rFonts w:ascii="Cambria Math" w:hAnsi="Cambria Math" w:cs="Times New Roman"/>
-            <w:sz w:val="24"/>
-            <w:szCs w:val="24"/>
-          </w:rPr>
-          <m:t>5</m:t>
-        </m:r>
-      </m:oMath>
-      <w:r>
-        <w:rPr>
-          <w:rFonts w:ascii="Times New Roman" w:eastAsiaTheme="minorEastAsia" w:hAnsi="Times New Roman" w:cs="Times New Roman"/>
-          <w:sz w:val="24"/>
-          <w:szCs w:val="24"/>
-        </w:rPr>
-        <w:t xml:space="preserve">. As we mentioned in the previous parts, </w:t>
+        <w:t xml:space="preserve">=40 turns gives good results. Hence, turns numbers of the windings are as follows, </w:t>
       </w:r>
       <m:oMath>
         <m:sSub>
@@ -2640,18 +2543,20 @@
                 <w:sz w:val="24"/>
                 <w:szCs w:val="24"/>
               </w:rPr>
-              <m:t>2</m:t>
+              <m:t>3(reset)</m:t>
             </m:r>
           </m:sub>
         </m:sSub>
-        <m:r>
-          <w:rPr>
-            <w:rFonts w:ascii="Cambria Math" w:hAnsi="Cambria Math" w:cs="Times New Roman"/>
-            <w:sz w:val="24"/>
-            <w:szCs w:val="24"/>
-          </w:rPr>
-          <m:t>=</m:t>
-        </m:r>
+      </m:oMath>
+      <w:r>
+        <w:rPr>
+          <w:rFonts w:ascii="Times New Roman" w:eastAsiaTheme="minorEastAsia" w:hAnsi="Times New Roman" w:cs="Times New Roman"/>
+          <w:sz w:val="24"/>
+          <w:szCs w:val="24"/>
+        </w:rPr>
+        <w:t xml:space="preserve">=25 turns, </w:t>
+      </w:r>
+      <m:oMath>
         <m:sSub>
           <m:sSubPr>
             <m:ctrlPr>
@@ -2680,7 +2585,7 @@
                 <w:sz w:val="24"/>
                 <w:szCs w:val="24"/>
               </w:rPr>
-              <m:t>3(reset)</m:t>
+              <m:t>2</m:t>
             </m:r>
           </m:sub>
         </m:sSub>
@@ -2691,15 +2596,15 @@
           <w:sz w:val="24"/>
           <w:szCs w:val="24"/>
         </w:rPr>
-        <w:t>.</w:t>
-      </w:r>
-      <w:r>
-        <w:rPr>
-          <w:rFonts w:ascii="Times New Roman" w:eastAsiaTheme="minorEastAsia" w:hAnsi="Times New Roman" w:cs="Times New Roman"/>
-          <w:sz w:val="24"/>
-          <w:szCs w:val="24"/>
-        </w:rPr>
-        <w:t xml:space="preserve"> </w:t>
+        <w:t>=40</w:t>
+      </w:r>
+      <w:r>
+        <w:rPr>
+          <w:rFonts w:ascii="Times New Roman" w:eastAsiaTheme="minorEastAsia" w:hAnsi="Times New Roman" w:cs="Times New Roman"/>
+          <w:sz w:val="24"/>
+          <w:szCs w:val="24"/>
+        </w:rPr>
+        <w:t xml:space="preserve"> turns.</w:t>
       </w:r>
     </w:p>
     <w:p>
@@ -2766,15 +2671,64 @@
           <w:sz w:val="24"/>
           <w:szCs w:val="24"/>
         </w:rPr>
-        <w:t xml:space="preserve"> is applicable f</w:t>
-      </w:r>
-      <w:r>
-        <w:rPr>
-          <w:rFonts w:ascii="Times New Roman" w:eastAsiaTheme="minorEastAsia" w:hAnsi="Times New Roman" w:cs="Times New Roman"/>
-          <w:sz w:val="24"/>
-          <w:szCs w:val="24"/>
-        </w:rPr>
-        <w:t>or 40 kHz switching frequency</w:t>
+        <w:t xml:space="preserve"> is applicable for 40 kHz switching frequency. </w:t>
+      </w:r>
+      <w:r>
+        <w:rPr>
+          <w:rFonts w:ascii="Times New Roman" w:eastAsiaTheme="minorEastAsia" w:hAnsi="Times New Roman" w:cs="Times New Roman"/>
+          <w:sz w:val="24"/>
+          <w:szCs w:val="24"/>
+        </w:rPr>
+        <w:t>Primary winding</w:t>
+      </w:r>
+      <w:r>
+        <w:rPr>
+          <w:rFonts w:ascii="Times New Roman" w:eastAsiaTheme="minorEastAsia" w:hAnsi="Times New Roman" w:cs="Times New Roman"/>
+          <w:sz w:val="24"/>
+          <w:szCs w:val="24"/>
+        </w:rPr>
+        <w:t xml:space="preserve"> RMS current value</w:t>
+      </w:r>
+      <w:r>
+        <w:rPr>
+          <w:rFonts w:ascii="Times New Roman" w:eastAsiaTheme="minorEastAsia" w:hAnsi="Times New Roman" w:cs="Times New Roman"/>
+          <w:sz w:val="24"/>
+          <w:szCs w:val="24"/>
+        </w:rPr>
+        <w:t xml:space="preserve"> is</w:t>
+      </w:r>
+      <w:r>
+        <w:rPr>
+          <w:rFonts w:ascii="Times New Roman" w:eastAsiaTheme="minorEastAsia" w:hAnsi="Times New Roman" w:cs="Times New Roman"/>
+          <w:sz w:val="24"/>
+          <w:szCs w:val="24"/>
+        </w:rPr>
+        <w:t xml:space="preserve"> 3.</w:t>
+      </w:r>
+      <w:r>
+        <w:rPr>
+          <w:rFonts w:ascii="Times New Roman" w:eastAsiaTheme="minorEastAsia" w:hAnsi="Times New Roman" w:cs="Times New Roman"/>
+          <w:sz w:val="24"/>
+          <w:szCs w:val="24"/>
+        </w:rPr>
+        <w:t>6</w:t>
+      </w:r>
+      <w:r>
+        <w:rPr>
+          <w:rFonts w:ascii="Times New Roman" w:eastAsiaTheme="minorEastAsia" w:hAnsi="Times New Roman" w:cs="Times New Roman"/>
+          <w:sz w:val="24"/>
+          <w:szCs w:val="24"/>
+        </w:rPr>
+        <w:t>A</w:t>
+      </w:r>
+      <w:r>
+        <w:rPr>
+          <w:rFonts w:ascii="Times New Roman" w:eastAsiaTheme="minorEastAsia" w:hAnsi="Times New Roman" w:cs="Times New Roman"/>
+          <w:sz w:val="24"/>
+          <w:szCs w:val="24"/>
+          <w:vertAlign w:val="subscript"/>
+        </w:rPr>
+        <w:t>RMS</w:t>
       </w:r>
       <w:r>
         <w:rPr>
@@ -2790,21 +2744,22 @@
           <w:sz w:val="24"/>
           <w:szCs w:val="24"/>
         </w:rPr>
-        <w:t>Primary and secondary windings</w:t>
-      </w:r>
-      <w:r>
-        <w:rPr>
-          <w:rFonts w:ascii="Times New Roman" w:eastAsiaTheme="minorEastAsia" w:hAnsi="Times New Roman" w:cs="Times New Roman"/>
-          <w:sz w:val="24"/>
-          <w:szCs w:val="24"/>
-        </w:rPr>
-        <w:t xml:space="preserve"> RMS current values are nearly equal and 3.</w:t>
-      </w:r>
-      <w:r>
-        <w:rPr>
-          <w:rFonts w:ascii="Times New Roman" w:eastAsiaTheme="minorEastAsia" w:hAnsi="Times New Roman" w:cs="Times New Roman"/>
-          <w:sz w:val="24"/>
-          <w:szCs w:val="24"/>
+        <w:t>To</w:t>
+      </w:r>
+      <w:r>
+        <w:rPr>
+          <w:rFonts w:ascii="Times New Roman" w:eastAsiaTheme="minorEastAsia" w:hAnsi="Times New Roman" w:cs="Times New Roman"/>
+          <w:sz w:val="24"/>
+          <w:szCs w:val="24"/>
+        </w:rPr>
+        <w:t xml:space="preserve"> have 4 A/mm</w:t>
+      </w:r>
+      <w:r>
+        <w:rPr>
+          <w:rFonts w:ascii="Times New Roman" w:eastAsiaTheme="minorEastAsia" w:hAnsi="Times New Roman" w:cs="Times New Roman"/>
+          <w:sz w:val="24"/>
+          <w:szCs w:val="24"/>
+          <w:vertAlign w:val="superscript"/>
         </w:rPr>
         <w:t>2</w:t>
       </w:r>
@@ -2814,6 +2769,160 @@
           <w:sz w:val="24"/>
           <w:szCs w:val="24"/>
         </w:rPr>
+        <w:t xml:space="preserve"> current density, 0.</w:t>
+      </w:r>
+      <w:r>
+        <w:rPr>
+          <w:rFonts w:ascii="Times New Roman" w:eastAsiaTheme="minorEastAsia" w:hAnsi="Times New Roman" w:cs="Times New Roman"/>
+          <w:sz w:val="24"/>
+          <w:szCs w:val="24"/>
+        </w:rPr>
+        <w:t>9</w:t>
+      </w:r>
+      <w:r>
+        <w:rPr>
+          <w:rFonts w:ascii="Times New Roman" w:eastAsiaTheme="minorEastAsia" w:hAnsi="Times New Roman" w:cs="Times New Roman"/>
+          <w:sz w:val="24"/>
+          <w:szCs w:val="24"/>
+        </w:rPr>
+        <w:t xml:space="preserve"> mm</w:t>
+      </w:r>
+      <w:r>
+        <w:rPr>
+          <w:rFonts w:ascii="Times New Roman" w:eastAsiaTheme="minorEastAsia" w:hAnsi="Times New Roman" w:cs="Times New Roman"/>
+          <w:sz w:val="24"/>
+          <w:szCs w:val="24"/>
+          <w:vertAlign w:val="superscript"/>
+        </w:rPr>
+        <w:t>2</w:t>
+      </w:r>
+      <w:r>
+        <w:rPr>
+          <w:rFonts w:ascii="Times New Roman" w:eastAsiaTheme="minorEastAsia" w:hAnsi="Times New Roman" w:cs="Times New Roman"/>
+          <w:sz w:val="24"/>
+          <w:szCs w:val="24"/>
+        </w:rPr>
+        <w:t xml:space="preserve"> conductor area is required. Hence</w:t>
+      </w:r>
+      <w:r>
+        <w:rPr>
+          <w:rFonts w:ascii="Times New Roman" w:eastAsiaTheme="minorEastAsia" w:hAnsi="Times New Roman" w:cs="Times New Roman"/>
+          <w:sz w:val="24"/>
+          <w:szCs w:val="24"/>
+        </w:rPr>
+        <w:t>,</w:t>
+      </w:r>
+      <w:r>
+        <w:rPr>
+          <w:rFonts w:ascii="Times New Roman" w:eastAsiaTheme="minorEastAsia" w:hAnsi="Times New Roman" w:cs="Times New Roman"/>
+          <w:sz w:val="24"/>
+          <w:szCs w:val="24"/>
+        </w:rPr>
+        <w:t xml:space="preserve"> we need to </w:t>
+      </w:r>
+      <w:r>
+        <w:rPr>
+          <w:rFonts w:ascii="Times New Roman" w:eastAsiaTheme="minorEastAsia" w:hAnsi="Times New Roman" w:cs="Times New Roman"/>
+          <w:sz w:val="24"/>
+          <w:szCs w:val="24"/>
+        </w:rPr>
+        <w:t>parallel</w:t>
+      </w:r>
+      <w:r>
+        <w:rPr>
+          <w:rFonts w:ascii="Times New Roman" w:eastAsiaTheme="minorEastAsia" w:hAnsi="Times New Roman" w:cs="Times New Roman"/>
+          <w:sz w:val="24"/>
+          <w:szCs w:val="24"/>
+        </w:rPr>
+        <w:t xml:space="preserve"> </w:t>
+      </w:r>
+      <w:r>
+        <w:rPr>
+          <w:rFonts w:ascii="Times New Roman" w:eastAsiaTheme="minorEastAsia" w:hAnsi="Times New Roman" w:cs="Times New Roman"/>
+          <w:sz w:val="24"/>
+          <w:szCs w:val="24"/>
+        </w:rPr>
+        <w:t>3</w:t>
+      </w:r>
+      <w:r>
+        <w:rPr>
+          <w:rFonts w:ascii="Times New Roman" w:eastAsiaTheme="minorEastAsia" w:hAnsi="Times New Roman" w:cs="Times New Roman"/>
+          <w:sz w:val="24"/>
+          <w:szCs w:val="24"/>
+        </w:rPr>
+        <w:t xml:space="preserve"> </w:t>
+      </w:r>
+      <w:r>
+        <w:rPr>
+          <w:rFonts w:ascii="Times New Roman" w:eastAsiaTheme="minorEastAsia" w:hAnsi="Times New Roman" w:cs="Times New Roman"/>
+          <w:sz w:val="24"/>
+          <w:szCs w:val="24"/>
+        </w:rPr>
+        <w:t xml:space="preserve">wires </w:t>
+      </w:r>
+      <w:r>
+        <w:rPr>
+          <w:rFonts w:ascii="Times New Roman" w:eastAsiaTheme="minorEastAsia" w:hAnsi="Times New Roman" w:cs="Times New Roman"/>
+          <w:sz w:val="24"/>
+          <w:szCs w:val="24"/>
+        </w:rPr>
+        <w:t>and obtain 0.98</w:t>
+      </w:r>
+      <w:r>
+        <w:rPr>
+          <w:rFonts w:ascii="Times New Roman" w:eastAsiaTheme="minorEastAsia" w:hAnsi="Times New Roman" w:cs="Times New Roman"/>
+          <w:sz w:val="24"/>
+          <w:szCs w:val="24"/>
+        </w:rPr>
+        <w:t xml:space="preserve"> </w:t>
+      </w:r>
+      <w:r>
+        <w:rPr>
+          <w:rFonts w:ascii="Times New Roman" w:eastAsiaTheme="minorEastAsia" w:hAnsi="Times New Roman" w:cs="Times New Roman"/>
+          <w:sz w:val="24"/>
+          <w:szCs w:val="24"/>
+        </w:rPr>
+        <w:t>mm</w:t>
+      </w:r>
+      <w:r>
+        <w:rPr>
+          <w:rFonts w:ascii="Times New Roman" w:eastAsiaTheme="minorEastAsia" w:hAnsi="Times New Roman" w:cs="Times New Roman"/>
+          <w:sz w:val="24"/>
+          <w:szCs w:val="24"/>
+          <w:vertAlign w:val="superscript"/>
+        </w:rPr>
+        <w:t>2</w:t>
+      </w:r>
+      <w:r>
+        <w:rPr>
+          <w:rFonts w:ascii="Times New Roman" w:eastAsiaTheme="minorEastAsia" w:hAnsi="Times New Roman" w:cs="Times New Roman"/>
+          <w:sz w:val="24"/>
+          <w:szCs w:val="24"/>
+        </w:rPr>
+        <w:t xml:space="preserve"> conductor area for primary winding.</w:t>
+      </w:r>
+      <w:r>
+        <w:rPr>
+          <w:rFonts w:ascii="Times New Roman" w:eastAsiaTheme="minorEastAsia" w:hAnsi="Times New Roman" w:cs="Times New Roman"/>
+          <w:sz w:val="24"/>
+          <w:szCs w:val="24"/>
+        </w:rPr>
+        <w:t xml:space="preserve"> Secondary RMS current is 2.22</w:t>
+      </w:r>
+      <w:r>
+        <w:rPr>
+          <w:rFonts w:ascii="Times New Roman" w:eastAsiaTheme="minorEastAsia" w:hAnsi="Times New Roman" w:cs="Times New Roman"/>
+          <w:sz w:val="24"/>
+          <w:szCs w:val="24"/>
+        </w:rPr>
+        <w:t xml:space="preserve"> </w:t>
+      </w:r>
+      <w:r>
+        <w:rPr>
+          <w:rFonts w:ascii="Times New Roman" w:eastAsiaTheme="minorEastAsia" w:hAnsi="Times New Roman" w:cs="Times New Roman"/>
+          <w:sz w:val="24"/>
+          <w:szCs w:val="24"/>
+        </w:rPr>
         <w:t>A</w:t>
       </w:r>
       <w:r>
@@ -2831,23 +2940,39 @@
           <w:sz w:val="24"/>
           <w:szCs w:val="24"/>
         </w:rPr>
-        <w:t xml:space="preserve">. </w:t>
-      </w:r>
-      <w:r>
-        <w:rPr>
-          <w:rFonts w:ascii="Times New Roman" w:eastAsiaTheme="minorEastAsia" w:hAnsi="Times New Roman" w:cs="Times New Roman"/>
-          <w:sz w:val="24"/>
-          <w:szCs w:val="24"/>
-        </w:rPr>
-        <w:t>To</w:t>
-      </w:r>
-      <w:r>
-        <w:rPr>
-          <w:rFonts w:ascii="Times New Roman" w:eastAsiaTheme="minorEastAsia" w:hAnsi="Times New Roman" w:cs="Times New Roman"/>
-          <w:sz w:val="24"/>
-          <w:szCs w:val="24"/>
-        </w:rPr>
-        <w:t xml:space="preserve"> have 4 A/mm</w:t>
+        <w:t xml:space="preserve"> and 2 parallel </w:t>
+      </w:r>
+      <w:r>
+        <w:rPr>
+          <w:rFonts w:ascii="Times New Roman" w:eastAsiaTheme="minorEastAsia" w:hAnsi="Times New Roman" w:cs="Times New Roman"/>
+          <w:sz w:val="24"/>
+          <w:szCs w:val="24"/>
+        </w:rPr>
+        <w:t xml:space="preserve">AWG-22 </w:t>
+      </w:r>
+      <w:r>
+        <w:rPr>
+          <w:rFonts w:ascii="Times New Roman" w:eastAsiaTheme="minorEastAsia" w:hAnsi="Times New Roman" w:cs="Times New Roman"/>
+          <w:sz w:val="24"/>
+          <w:szCs w:val="24"/>
+        </w:rPr>
+        <w:t xml:space="preserve">cable </w:t>
+      </w:r>
+      <w:r>
+        <w:rPr>
+          <w:rFonts w:ascii="Times New Roman" w:eastAsiaTheme="minorEastAsia" w:hAnsi="Times New Roman" w:cs="Times New Roman"/>
+          <w:sz w:val="24"/>
+          <w:szCs w:val="24"/>
+        </w:rPr>
+        <w:t>results in 3.4 A/</w:t>
+      </w:r>
+      <w:r>
+        <w:rPr>
+          <w:rFonts w:ascii="Times New Roman" w:eastAsiaTheme="minorEastAsia" w:hAnsi="Times New Roman" w:cs="Times New Roman"/>
+          <w:sz w:val="24"/>
+          <w:szCs w:val="24"/>
+        </w:rPr>
+        <w:t>mm</w:t>
       </w:r>
       <w:r>
         <w:rPr>
@@ -2864,22 +2989,6 @@
           <w:sz w:val="24"/>
           <w:szCs w:val="24"/>
         </w:rPr>
-        <w:t xml:space="preserve"> current density, 0.</w:t>
-      </w:r>
-      <w:r>
-        <w:rPr>
-          <w:rFonts w:ascii="Times New Roman" w:eastAsiaTheme="minorEastAsia" w:hAnsi="Times New Roman" w:cs="Times New Roman"/>
-          <w:sz w:val="24"/>
-          <w:szCs w:val="24"/>
-        </w:rPr>
-        <w:t>8</w:t>
-      </w:r>
-      <w:r>
-        <w:rPr>
-          <w:rFonts w:ascii="Times New Roman" w:eastAsiaTheme="minorEastAsia" w:hAnsi="Times New Roman" w:cs="Times New Roman"/>
-          <w:sz w:val="24"/>
-          <w:szCs w:val="24"/>
-        </w:rPr>
         <w:t xml:space="preserve"> </w:t>
       </w:r>
       <w:r>
@@ -2888,137 +2997,7 @@
           <w:sz w:val="24"/>
           <w:szCs w:val="24"/>
         </w:rPr>
-        <w:t>mm</w:t>
-      </w:r>
-      <w:r>
-        <w:rPr>
-          <w:rFonts w:ascii="Times New Roman" w:eastAsiaTheme="minorEastAsia" w:hAnsi="Times New Roman" w:cs="Times New Roman"/>
-          <w:sz w:val="24"/>
-          <w:szCs w:val="24"/>
-          <w:vertAlign w:val="superscript"/>
-        </w:rPr>
-        <w:t>2</w:t>
-      </w:r>
-      <w:r>
-        <w:rPr>
-          <w:rFonts w:ascii="Times New Roman" w:eastAsiaTheme="minorEastAsia" w:hAnsi="Times New Roman" w:cs="Times New Roman"/>
-          <w:sz w:val="24"/>
-          <w:szCs w:val="24"/>
-        </w:rPr>
-        <w:t xml:space="preserve"> conductor area is required. Hence</w:t>
-      </w:r>
-      <w:r>
-        <w:rPr>
-          <w:rFonts w:ascii="Times New Roman" w:eastAsiaTheme="minorEastAsia" w:hAnsi="Times New Roman" w:cs="Times New Roman"/>
-          <w:sz w:val="24"/>
-          <w:szCs w:val="24"/>
-        </w:rPr>
-        <w:t>,</w:t>
-      </w:r>
-      <w:r>
-        <w:rPr>
-          <w:rFonts w:ascii="Times New Roman" w:eastAsiaTheme="minorEastAsia" w:hAnsi="Times New Roman" w:cs="Times New Roman"/>
-          <w:sz w:val="24"/>
-          <w:szCs w:val="24"/>
-        </w:rPr>
-        <w:t xml:space="preserve"> we need to </w:t>
-      </w:r>
-      <w:r>
-        <w:rPr>
-          <w:rFonts w:ascii="Times New Roman" w:eastAsiaTheme="minorEastAsia" w:hAnsi="Times New Roman" w:cs="Times New Roman"/>
-          <w:sz w:val="24"/>
-          <w:szCs w:val="24"/>
-        </w:rPr>
-        <w:t>parallel</w:t>
-      </w:r>
-      <w:r>
-        <w:rPr>
-          <w:rFonts w:ascii="Times New Roman" w:eastAsiaTheme="minorEastAsia" w:hAnsi="Times New Roman" w:cs="Times New Roman"/>
-          <w:sz w:val="24"/>
-          <w:szCs w:val="24"/>
-        </w:rPr>
-        <w:t xml:space="preserve"> </w:t>
-      </w:r>
-      <w:r>
-        <w:rPr>
-          <w:rFonts w:ascii="Times New Roman" w:eastAsiaTheme="minorEastAsia" w:hAnsi="Times New Roman" w:cs="Times New Roman"/>
-          <w:sz w:val="24"/>
-          <w:szCs w:val="24"/>
-        </w:rPr>
-        <w:t>3</w:t>
-      </w:r>
-      <w:r>
-        <w:rPr>
-          <w:rFonts w:ascii="Times New Roman" w:eastAsiaTheme="minorEastAsia" w:hAnsi="Times New Roman" w:cs="Times New Roman"/>
-          <w:sz w:val="24"/>
-          <w:szCs w:val="24"/>
-        </w:rPr>
-        <w:t xml:space="preserve"> </w:t>
-      </w:r>
-      <w:r>
-        <w:rPr>
-          <w:rFonts w:ascii="Times New Roman" w:eastAsiaTheme="minorEastAsia" w:hAnsi="Times New Roman" w:cs="Times New Roman"/>
-          <w:sz w:val="24"/>
-          <w:szCs w:val="24"/>
-        </w:rPr>
-        <w:t xml:space="preserve">wires </w:t>
-      </w:r>
-      <w:r>
-        <w:rPr>
-          <w:rFonts w:ascii="Times New Roman" w:eastAsiaTheme="minorEastAsia" w:hAnsi="Times New Roman" w:cs="Times New Roman"/>
-          <w:sz w:val="24"/>
-          <w:szCs w:val="24"/>
-        </w:rPr>
-        <w:t xml:space="preserve">and obtain </w:t>
-      </w:r>
-      <w:r>
-        <w:rPr>
-          <w:rFonts w:ascii="Times New Roman" w:eastAsiaTheme="minorEastAsia" w:hAnsi="Times New Roman" w:cs="Times New Roman"/>
-          <w:sz w:val="24"/>
-          <w:szCs w:val="24"/>
-        </w:rPr>
-        <w:t>0.</w:t>
-      </w:r>
-      <w:r>
-        <w:rPr>
-          <w:rFonts w:ascii="Times New Roman" w:eastAsiaTheme="minorEastAsia" w:hAnsi="Times New Roman" w:cs="Times New Roman"/>
-          <w:sz w:val="24"/>
-          <w:szCs w:val="24"/>
-        </w:rPr>
-        <w:t>98</w:t>
-      </w:r>
-      <w:r>
-        <w:rPr>
-          <w:rFonts w:ascii="Times New Roman" w:eastAsiaTheme="minorEastAsia" w:hAnsi="Times New Roman" w:cs="Times New Roman"/>
-          <w:sz w:val="24"/>
-          <w:szCs w:val="24"/>
-        </w:rPr>
-        <w:t xml:space="preserve"> </w:t>
-      </w:r>
-      <w:r>
-        <w:rPr>
-          <w:rFonts w:ascii="Times New Roman" w:eastAsiaTheme="minorEastAsia" w:hAnsi="Times New Roman" w:cs="Times New Roman"/>
-          <w:sz w:val="24"/>
-          <w:szCs w:val="24"/>
-        </w:rPr>
-        <w:t>mm</w:t>
-      </w:r>
-      <w:r>
-        <w:rPr>
-          <w:rFonts w:ascii="Times New Roman" w:eastAsiaTheme="minorEastAsia" w:hAnsi="Times New Roman" w:cs="Times New Roman"/>
-          <w:sz w:val="24"/>
-          <w:szCs w:val="24"/>
-          <w:vertAlign w:val="superscript"/>
-        </w:rPr>
-        <w:t>2</w:t>
-      </w:r>
-      <w:r>
-        <w:rPr>
-          <w:rFonts w:ascii="Times New Roman" w:eastAsiaTheme="minorEastAsia" w:hAnsi="Times New Roman" w:cs="Times New Roman"/>
-          <w:sz w:val="24"/>
-          <w:szCs w:val="24"/>
-        </w:rPr>
-        <w:t xml:space="preserve"> conductor area for both primary and secondary windings. </w:t>
+        <w:t xml:space="preserve">current density. </w:t>
       </w:r>
       <w:r>
         <w:rPr>
@@ -3034,23 +3013,7 @@
           <w:sz w:val="24"/>
           <w:szCs w:val="24"/>
         </w:rPr>
-        <w:t xml:space="preserve"> to decrease copper loss, we use same </w:t>
-      </w:r>
-      <w:r>
-        <w:rPr>
-          <w:rFonts w:ascii="Times New Roman" w:eastAsiaTheme="minorEastAsia" w:hAnsi="Times New Roman" w:cs="Times New Roman"/>
-          <w:sz w:val="24"/>
-          <w:szCs w:val="24"/>
-        </w:rPr>
-        <w:t>AWG-22 cable</w:t>
-      </w:r>
-      <w:r>
-        <w:rPr>
-          <w:rFonts w:ascii="Times New Roman" w:eastAsiaTheme="minorEastAsia" w:hAnsi="Times New Roman" w:cs="Times New Roman"/>
-          <w:sz w:val="24"/>
-          <w:szCs w:val="24"/>
-        </w:rPr>
-        <w:t xml:space="preserve"> for reset winding. Then</w:t>
+        <w:t xml:space="preserve"> to decrease copper loss, we use same AWG-22 cable for reset winding. Then</w:t>
       </w:r>
       <w:r>
         <w:rPr>
@@ -3206,7 +3169,7 @@
                   <w:sz w:val="24"/>
                   <w:szCs w:val="24"/>
                 </w:rPr>
-                <m:t>25*(3*0.327+</m:t>
+                <m:t>25</m:t>
               </m:r>
               <m:r>
                 <w:rPr>
@@ -3214,15 +3177,37 @@
                   <w:sz w:val="24"/>
                   <w:szCs w:val="24"/>
                 </w:rPr>
-                <m:t>3*0.327+</m:t>
+                <m:t>*</m:t>
               </m:r>
+              <m:d>
+                <m:dPr>
+                  <m:ctrlPr>
+                    <w:rPr>
+                      <w:rFonts w:ascii="Cambria Math" w:hAnsi="Cambria Math" w:cs="Times New Roman"/>
+                      <w:i/>
+                      <w:sz w:val="24"/>
+                      <w:szCs w:val="24"/>
+                    </w:rPr>
+                  </m:ctrlPr>
+                </m:dPr>
+                <m:e>
+                  <m:r>
+                    <w:rPr>
+                      <w:rFonts w:ascii="Cambria Math" w:hAnsi="Cambria Math" w:cs="Times New Roman"/>
+                      <w:sz w:val="24"/>
+                      <w:szCs w:val="24"/>
+                    </w:rPr>
+                    <m:t>3*0.327+0.327</m:t>
+                  </m:r>
+                </m:e>
+              </m:d>
               <m:r>
                 <w:rPr>
                   <w:rFonts w:ascii="Cambria Math" w:hAnsi="Cambria Math" w:cs="Times New Roman"/>
                   <w:sz w:val="24"/>
                   <w:szCs w:val="24"/>
                 </w:rPr>
-                <m:t>0.327)</m:t>
+                <m:t>+40*2*0.327</m:t>
               </m:r>
             </m:num>
             <m:den>
@@ -3242,7 +3227,7 @@
               <w:sz w:val="24"/>
               <w:szCs w:val="24"/>
             </w:rPr>
-            <m:t>=</m:t>
+            <m:t>=0.5</m:t>
           </m:r>
           <m:r>
             <w:rPr>
@@ -3250,15 +3235,7 @@
               <w:sz w:val="24"/>
               <w:szCs w:val="24"/>
             </w:rPr>
-            <m:t>0.5</m:t>
-          </m:r>
-          <m:r>
-            <w:rPr>
-              <w:rFonts w:ascii="Cambria Math" w:hAnsi="Cambria Math" w:cs="Times New Roman"/>
-              <w:sz w:val="24"/>
-              <w:szCs w:val="24"/>
-            </w:rPr>
-            <m:t xml:space="preserve">6 </m:t>
+            <m:t>8</m:t>
           </m:r>
           <m:r>
             <m:rPr>
@@ -3269,18 +3246,7 @@
               <w:sz w:val="24"/>
               <w:szCs w:val="24"/>
             </w:rPr>
-            <m:t xml:space="preserve">                  (4</m:t>
-          </m:r>
-          <m:r>
-            <m:rPr>
-              <m:sty m:val="p"/>
-            </m:rPr>
-            <w:rPr>
-              <w:rFonts w:ascii="Cambria Math" w:eastAsiaTheme="minorEastAsia" w:hAnsi="Cambria Math" w:cs="Times New Roman"/>
-              <w:sz w:val="24"/>
-              <w:szCs w:val="24"/>
-            </w:rPr>
-            <m:t>)</m:t>
+            <m:t xml:space="preserve">              (4)</m:t>
           </m:r>
         </m:oMath>
       </m:oMathPara>
@@ -3308,15 +3274,7 @@
           <w:sz w:val="24"/>
           <w:szCs w:val="24"/>
         </w:rPr>
-        <w:t>AWG-22</w:t>
-      </w:r>
-      <w:r>
-        <w:rPr>
-          <w:rFonts w:ascii="Times New Roman" w:eastAsiaTheme="minorEastAsia" w:hAnsi="Times New Roman" w:cs="Times New Roman"/>
-          <w:sz w:val="24"/>
-          <w:szCs w:val="24"/>
-        </w:rPr>
-        <w:t xml:space="preserve"> cable for reset winding</w:t>
+        <w:t>AWG-22 cable for reset winding</w:t>
       </w:r>
       <w:r>
         <w:rPr>
@@ -3543,40 +3501,7 @@
               <w:sz w:val="24"/>
               <w:szCs w:val="24"/>
             </w:rPr>
-            <m:t xml:space="preserve">                 </m:t>
-          </m:r>
-          <m:r>
-            <m:rPr>
-              <m:sty m:val="p"/>
-            </m:rPr>
-            <w:rPr>
-              <w:rFonts w:ascii="Cambria Math" w:eastAsiaTheme="minorEastAsia" w:hAnsi="Cambria Math" w:cs="Times New Roman"/>
-              <w:sz w:val="24"/>
-              <w:szCs w:val="24"/>
-            </w:rPr>
-            <m:t xml:space="preserve">              </m:t>
-          </m:r>
-          <m:r>
-            <m:rPr>
-              <m:sty m:val="p"/>
-            </m:rPr>
-            <w:rPr>
-              <w:rFonts w:ascii="Cambria Math" w:eastAsiaTheme="minorEastAsia" w:hAnsi="Cambria Math" w:cs="Times New Roman"/>
-              <w:sz w:val="24"/>
-              <w:szCs w:val="24"/>
-            </w:rPr>
-            <m:t xml:space="preserve">                                    (5</m:t>
-          </m:r>
-          <m:r>
-            <m:rPr>
-              <m:sty m:val="p"/>
-            </m:rPr>
-            <w:rPr>
-              <w:rFonts w:ascii="Cambria Math" w:eastAsiaTheme="minorEastAsia" w:hAnsi="Cambria Math" w:cs="Times New Roman"/>
-              <w:sz w:val="24"/>
-              <w:szCs w:val="24"/>
-            </w:rPr>
-            <m:t>)</m:t>
+            <m:t xml:space="preserve">                                                                   (5)</m:t>
           </m:r>
         </m:oMath>
       </m:oMathPara>
@@ -3597,39 +3522,7 @@
           <w:sz w:val="24"/>
           <w:szCs w:val="24"/>
         </w:rPr>
-        <w:t xml:space="preserve">Mean length of the windings is calculated </w:t>
-      </w:r>
-      <w:r>
-        <w:rPr>
-          <w:rFonts w:ascii="Times New Roman" w:eastAsiaTheme="minorEastAsia" w:hAnsi="Times New Roman" w:cs="Times New Roman"/>
-          <w:sz w:val="24"/>
-          <w:szCs w:val="24"/>
-        </w:rPr>
-        <w:t>according to equation (6)</w:t>
-      </w:r>
-      <w:r>
-        <w:rPr>
-          <w:rFonts w:ascii="Times New Roman" w:eastAsiaTheme="minorEastAsia" w:hAnsi="Times New Roman" w:cs="Times New Roman"/>
-          <w:sz w:val="24"/>
-          <w:szCs w:val="24"/>
-        </w:rPr>
-        <w:t xml:space="preserve"> and winding resistances are calculated form equation (7). Resistance of 1-meter </w:t>
-      </w:r>
-      <w:r>
-        <w:rPr>
-          <w:rFonts w:ascii="Times New Roman" w:eastAsiaTheme="minorEastAsia" w:hAnsi="Times New Roman" w:cs="Times New Roman"/>
-          <w:sz w:val="24"/>
-          <w:szCs w:val="24"/>
-        </w:rPr>
-        <w:t>AWG-22 cable</w:t>
-      </w:r>
-      <w:r>
-        <w:rPr>
-          <w:rFonts w:ascii="Times New Roman" w:eastAsiaTheme="minorEastAsia" w:hAnsi="Times New Roman" w:cs="Times New Roman"/>
-          <w:sz w:val="24"/>
-          <w:szCs w:val="24"/>
-        </w:rPr>
-        <w:t xml:space="preserve"> is 53mΩ. </w:t>
+        <w:t xml:space="preserve">Mean length of the windings is calculated according to equation (6) and winding resistances are calculated form equation (7). Resistance of 1-meter AWG-22 cable is 53mΩ. </w:t>
       </w:r>
     </w:p>
     <w:p>
@@ -3649,15 +3542,7 @@
             <w:sz w:val="24"/>
             <w:szCs w:val="24"/>
           </w:rPr>
-          <m:t>MLT</m:t>
-        </m:r>
-        <m:r>
-          <w:rPr>
-            <w:rFonts w:ascii="Cambria Math" w:hAnsi="Cambria Math" w:cs="Times New Roman"/>
-            <w:sz w:val="24"/>
-            <w:szCs w:val="24"/>
-          </w:rPr>
-          <m:t>=</m:t>
+          <m:t>MLT=</m:t>
         </m:r>
         <m:d>
           <m:dPr>
@@ -3730,18 +3615,7 @@
             <w:sz w:val="24"/>
             <w:szCs w:val="24"/>
           </w:rPr>
-          <m:t>m</m:t>
-        </m:r>
-        <m:r>
-          <m:rPr>
-            <m:sty m:val="p"/>
-          </m:rPr>
-          <w:rPr>
-            <w:rFonts w:ascii="Cambria Math" w:eastAsiaTheme="minorEastAsia" w:hAnsi="Cambria Math" w:cs="Times New Roman"/>
-            <w:sz w:val="24"/>
-            <w:szCs w:val="24"/>
-          </w:rPr>
-          <m:t xml:space="preserve">m </m:t>
+          <m:t xml:space="preserve">mm </m:t>
         </m:r>
         <m:r>
           <m:rPr>
@@ -3752,29 +3626,7 @@
             <w:sz w:val="20"/>
             <w:szCs w:val="20"/>
           </w:rPr>
-          <m:t xml:space="preserve">      </m:t>
-        </m:r>
-        <m:r>
-          <m:rPr>
-            <m:sty m:val="p"/>
-          </m:rPr>
-          <w:rPr>
-            <w:rFonts w:ascii="Cambria Math" w:eastAsiaTheme="minorEastAsia" w:hAnsi="Cambria Math" w:cs="Times New Roman"/>
-            <w:sz w:val="20"/>
-            <w:szCs w:val="20"/>
-          </w:rPr>
-          <w:tab/>
-        </m:r>
-        <m:r>
-          <m:rPr>
-            <m:sty m:val="p"/>
-          </m:rPr>
-          <w:rPr>
-            <w:rFonts w:ascii="Cambria Math" w:eastAsiaTheme="minorEastAsia" w:hAnsi="Cambria Math" w:cs="Times New Roman"/>
-            <w:sz w:val="20"/>
-            <w:szCs w:val="20"/>
-          </w:rPr>
-          <m:t xml:space="preserve">            </m:t>
+          <m:t xml:space="preserve">                  </m:t>
         </m:r>
         <m:r>
           <m:rPr>
@@ -3812,15 +3664,7 @@
             <w:sz w:val="24"/>
             <w:szCs w:val="24"/>
           </w:rPr>
-          <m:t>R</m:t>
-        </m:r>
-        <m:r>
-          <w:rPr>
-            <w:rFonts w:ascii="Cambria Math" w:hAnsi="Cambria Math" w:cs="Times New Roman"/>
-            <w:sz w:val="24"/>
-            <w:szCs w:val="24"/>
-          </w:rPr>
-          <m:t>=</m:t>
+          <m:t>R=</m:t>
         </m:r>
         <m:f>
           <m:fPr>
@@ -3885,29 +3729,7 @@
             <w:sz w:val="24"/>
             <w:szCs w:val="24"/>
           </w:rPr>
-          <m:t xml:space="preserve"> mΩ</m:t>
-        </m:r>
-        <m:r>
-          <m:rPr>
-            <m:sty m:val="p"/>
-          </m:rPr>
-          <w:rPr>
-            <w:rFonts w:ascii="Cambria Math" w:eastAsiaTheme="minorEastAsia" w:hAnsi="Cambria Math" w:cs="Times New Roman"/>
-            <w:sz w:val="24"/>
-            <w:szCs w:val="24"/>
-          </w:rPr>
-          <m:t xml:space="preserve">                                                   </m:t>
-        </m:r>
-        <m:r>
-          <m:rPr>
-            <m:sty m:val="p"/>
-          </m:rPr>
-          <w:rPr>
-            <w:rFonts w:ascii="Cambria Math" w:eastAsiaTheme="minorEastAsia" w:hAnsi="Cambria Math" w:cs="Times New Roman"/>
-            <w:sz w:val="24"/>
-            <w:szCs w:val="24"/>
-          </w:rPr>
-          <m:t>(7)</m:t>
+          <m:t xml:space="preserve"> mΩ                                                   (7)</m:t>
         </m:r>
       </m:oMath>
       <w:r>
@@ -4000,15 +3822,7 @@
           <w:sz w:val="24"/>
           <w:szCs w:val="24"/>
         </w:rPr>
-        <w:t xml:space="preserve">, </w:t>
-      </w:r>
-      <w:r>
-        <w:rPr>
-          <w:rFonts w:ascii="Times New Roman" w:eastAsiaTheme="minorEastAsia" w:hAnsi="Times New Roman" w:cs="Times New Roman"/>
-          <w:sz w:val="24"/>
-          <w:szCs w:val="24"/>
-        </w:rPr>
-        <w:t>R</w:t>
+        <w:t>, R</w:t>
       </w:r>
       <w:r>
         <w:rPr>
@@ -4025,7 +3839,23 @@
           <w:sz w:val="24"/>
           <w:szCs w:val="24"/>
         </w:rPr>
-        <w:t xml:space="preserve">= 21.38 </w:t>
+        <w:t xml:space="preserve">= </w:t>
+      </w:r>
+      <w:r>
+        <w:rPr>
+          <w:rFonts w:ascii="Times New Roman" w:eastAsiaTheme="minorEastAsia" w:hAnsi="Times New Roman" w:cs="Times New Roman"/>
+          <w:sz w:val="24"/>
+          <w:szCs w:val="24"/>
+        </w:rPr>
+        <w:t>51</w:t>
+      </w:r>
+      <w:r>
+        <w:rPr>
+          <w:rFonts w:ascii="Times New Roman" w:eastAsiaTheme="minorEastAsia" w:hAnsi="Times New Roman" w:cs="Times New Roman"/>
+          <w:sz w:val="24"/>
+          <w:szCs w:val="24"/>
+        </w:rPr>
+        <w:t xml:space="preserve">.3 </w:t>
       </w:r>
       <w:r>
         <w:rPr>
@@ -4041,23 +3871,7 @@
           <w:sz w:val="24"/>
           <w:szCs w:val="24"/>
         </w:rPr>
-        <w:t>,</w:t>
-      </w:r>
-      <w:r>
-        <w:rPr>
-          <w:rFonts w:ascii="Times New Roman" w:eastAsiaTheme="minorEastAsia" w:hAnsi="Times New Roman" w:cs="Times New Roman"/>
-          <w:sz w:val="24"/>
-          <w:szCs w:val="24"/>
-        </w:rPr>
-        <w:t xml:space="preserve"> </w:t>
-      </w:r>
-      <w:r>
-        <w:rPr>
-          <w:rFonts w:ascii="Times New Roman" w:eastAsiaTheme="minorEastAsia" w:hAnsi="Times New Roman" w:cs="Times New Roman"/>
-          <w:sz w:val="24"/>
-          <w:szCs w:val="24"/>
-        </w:rPr>
-        <w:t>R</w:t>
+        <w:t>, R</w:t>
       </w:r>
       <w:r>
         <w:rPr>
@@ -4074,23 +3888,7 @@
           <w:sz w:val="24"/>
           <w:szCs w:val="24"/>
         </w:rPr>
-        <w:t xml:space="preserve">= </w:t>
-      </w:r>
-      <w:r>
-        <w:rPr>
-          <w:rFonts w:ascii="Times New Roman" w:eastAsiaTheme="minorEastAsia" w:hAnsi="Times New Roman" w:cs="Times New Roman"/>
-          <w:sz w:val="24"/>
-          <w:szCs w:val="24"/>
-        </w:rPr>
-        <w:t>64.13</w:t>
-      </w:r>
-      <w:r>
-        <w:rPr>
-          <w:rFonts w:ascii="Times New Roman" w:eastAsiaTheme="minorEastAsia" w:hAnsi="Times New Roman" w:cs="Times New Roman"/>
-          <w:sz w:val="24"/>
-          <w:szCs w:val="24"/>
-        </w:rPr>
-        <w:t xml:space="preserve"> </w:t>
+        <w:t xml:space="preserve">= 64.13 </w:t>
       </w:r>
       <w:r>
         <w:rPr>
@@ -4106,7 +3904,17 @@
           <w:sz w:val="24"/>
           <w:szCs w:val="24"/>
         </w:rPr>
-        <w:t>. These resistances are used in simulations of the transformer.</w:t>
+        <w:t>. These resistances are used in simulations of the</w:t>
+      </w:r>
+      <w:bookmarkStart w:id="1" w:name="_GoBack"/>
+      <w:bookmarkEnd w:id="1"/>
+      <w:r>
+        <w:rPr>
+          <w:rFonts w:ascii="Times New Roman" w:eastAsiaTheme="minorEastAsia" w:hAnsi="Times New Roman" w:cs="Times New Roman"/>
+          <w:sz w:val="24"/>
+          <w:szCs w:val="24"/>
+        </w:rPr>
+        <w:t xml:space="preserve"> transformer.</w:t>
       </w:r>
     </w:p>
     <w:p>
@@ -4126,43 +3934,7 @@
           <w:sz w:val="24"/>
           <w:szCs w:val="24"/>
         </w:rPr>
-        <w:t xml:space="preserve">Core manufacturer, Magnetics, provides </w:t>
-      </w:r>
-      <w:r>
-        <w:rPr>
-          <w:rFonts w:ascii="Times New Roman" w:eastAsiaTheme="minorEastAsia" w:hAnsi="Times New Roman" w:cs="Times New Roman"/>
-          <w:iCs/>
-          <w:sz w:val="24"/>
-          <w:szCs w:val="24"/>
-        </w:rPr>
-        <w:t>equation (8)</w:t>
-      </w:r>
-      <w:r>
-        <w:rPr>
-          <w:rFonts w:ascii="Times New Roman" w:eastAsiaTheme="minorEastAsia" w:hAnsi="Times New Roman" w:cs="Times New Roman"/>
-          <w:iCs/>
-          <w:sz w:val="24"/>
-          <w:szCs w:val="24"/>
-        </w:rPr>
-        <w:t xml:space="preserve"> to calculate core loss of the transformer. Parameters in the original equation is replaced by the given values of the </w:t>
-      </w:r>
-      <w:r>
-        <w:rPr>
-          <w:rFonts w:ascii="Times New Roman" w:eastAsiaTheme="minorEastAsia" w:hAnsi="Times New Roman" w:cs="Times New Roman"/>
-          <w:iCs/>
-          <w:sz w:val="24"/>
-          <w:szCs w:val="24"/>
-        </w:rPr>
-        <w:t>P</w:t>
-      </w:r>
-      <w:r>
-        <w:rPr>
-          <w:rFonts w:ascii="Times New Roman" w:eastAsiaTheme="minorEastAsia" w:hAnsi="Times New Roman" w:cs="Times New Roman"/>
-          <w:iCs/>
-          <w:sz w:val="24"/>
-          <w:szCs w:val="24"/>
-        </w:rPr>
-        <w:t xml:space="preserve"> type material.</w:t>
+        <w:t>Core manufacturer, Magnetics, provides equation (8) to calculate core loss of the transformer. Parameters in the original equation is replaced by the given values of the P type material.</w:t>
       </w:r>
     </w:p>
     <w:p>
@@ -4239,23 +4011,7 @@
                   <w:sz w:val="24"/>
                   <w:szCs w:val="24"/>
                 </w:rPr>
-                <m:t>3.</m:t>
-              </m:r>
-              <m:r>
-                <w:rPr>
-                  <w:rFonts w:ascii="Cambria Math" w:eastAsiaTheme="minorEastAsia" w:hAnsi="Cambria Math"/>
-                  <w:sz w:val="24"/>
-                  <w:szCs w:val="24"/>
-                </w:rPr>
-                <m:t>2</m:t>
-              </m:r>
-              <m:r>
-                <w:rPr>
-                  <w:rFonts w:ascii="Cambria Math" w:eastAsiaTheme="minorEastAsia" w:hAnsi="Cambria Math"/>
-                  <w:sz w:val="24"/>
-                  <w:szCs w:val="24"/>
-                </w:rPr>
-                <m:t>*</m:t>
+                <m:t>3.2*</m:t>
               </m:r>
               <m:sSup>
                 <m:sSupPr>
@@ -4285,15 +4041,7 @@
                       <w:sz w:val="24"/>
                       <w:szCs w:val="24"/>
                     </w:rPr>
-                    <m:t>1.4</m:t>
-                  </m:r>
-                  <m:r>
-                    <w:rPr>
-                      <w:rFonts w:ascii="Cambria Math" w:eastAsiaTheme="minorEastAsia" w:hAnsi="Cambria Math"/>
-                      <w:sz w:val="24"/>
-                      <w:szCs w:val="24"/>
-                    </w:rPr>
-                    <m:t>6</m:t>
+                    <m:t>1.46</m:t>
                   </m:r>
                 </m:sup>
               </m:sSup>
@@ -4333,15 +4081,7 @@
                       <w:sz w:val="24"/>
                       <w:szCs w:val="24"/>
                     </w:rPr>
-                    <m:t>2.</m:t>
-                  </m:r>
-                  <m:r>
-                    <w:rPr>
-                      <w:rFonts w:ascii="Cambria Math" w:eastAsiaTheme="minorEastAsia" w:hAnsi="Cambria Math"/>
-                      <w:sz w:val="24"/>
-                      <w:szCs w:val="24"/>
-                    </w:rPr>
-                    <m:t>75</m:t>
+                    <m:t>2.75</m:t>
                   </m:r>
                 </m:sup>
               </m:sSup>
@@ -4351,55 +4091,7 @@
                   <w:sz w:val="24"/>
                   <w:szCs w:val="24"/>
                 </w:rPr>
-                <m:t>*(</m:t>
-              </m:r>
-              <m:r>
-                <w:rPr>
-                  <w:rFonts w:ascii="Cambria Math" w:eastAsiaTheme="minorEastAsia" w:hAnsi="Cambria Math"/>
-                  <w:sz w:val="24"/>
-                  <w:szCs w:val="24"/>
-                </w:rPr>
-                <m:t>2.45</m:t>
-              </m:r>
-              <m:r>
-                <w:rPr>
-                  <w:rFonts w:ascii="Cambria Math" w:eastAsiaTheme="minorEastAsia" w:hAnsi="Cambria Math"/>
-                  <w:sz w:val="24"/>
-                  <w:szCs w:val="24"/>
-                </w:rPr>
-                <m:t>-0.0</m:t>
-              </m:r>
-              <m:r>
-                <w:rPr>
-                  <w:rFonts w:ascii="Cambria Math" w:eastAsiaTheme="minorEastAsia" w:hAnsi="Cambria Math"/>
-                  <w:sz w:val="24"/>
-                  <w:szCs w:val="24"/>
-                </w:rPr>
-                <m:t>31</m:t>
-              </m:r>
-              <m:r>
-                <w:rPr>
-                  <w:rFonts w:ascii="Cambria Math" w:eastAsiaTheme="minorEastAsia" w:hAnsi="Cambria Math"/>
-                  <w:sz w:val="24"/>
-                  <w:szCs w:val="24"/>
-                </w:rPr>
-                <m:t>*T+0.0001</m:t>
-              </m:r>
-              <m:r>
-                <w:rPr>
-                  <w:rFonts w:ascii="Cambria Math" w:eastAsiaTheme="minorEastAsia" w:hAnsi="Cambria Math"/>
-                  <w:sz w:val="24"/>
-                  <w:szCs w:val="24"/>
-                </w:rPr>
-                <m:t>65</m:t>
-              </m:r>
-              <m:r>
-                <w:rPr>
-                  <w:rFonts w:ascii="Cambria Math" w:eastAsiaTheme="minorEastAsia" w:hAnsi="Cambria Math"/>
-                  <w:sz w:val="24"/>
-                  <w:szCs w:val="24"/>
-                </w:rPr>
-                <m:t>*</m:t>
+                <m:t>*(2.45-0.031*T+0.000165*</m:t>
               </m:r>
               <m:sSup>
                 <m:sSupPr>
@@ -4499,23 +4191,7 @@
               <w:sz w:val="24"/>
               <w:szCs w:val="24"/>
             </w:rPr>
-            <m:t>=</m:t>
-          </m:r>
-          <m:r>
-            <w:rPr>
-              <w:rFonts w:ascii="Cambria Math" w:eastAsiaTheme="minorEastAsia" w:hAnsi="Cambria Math"/>
-              <w:sz w:val="24"/>
-              <w:szCs w:val="24"/>
-            </w:rPr>
-            <m:t>845</m:t>
-          </m:r>
-          <m:r>
-            <w:rPr>
-              <w:rFonts w:ascii="Cambria Math" w:eastAsiaTheme="minorEastAsia" w:hAnsi="Cambria Math"/>
-              <w:sz w:val="24"/>
-              <w:szCs w:val="24"/>
-            </w:rPr>
-            <m:t xml:space="preserve"> </m:t>
+            <m:t xml:space="preserve">=845 </m:t>
           </m:r>
           <m:r>
             <m:rPr>
@@ -4526,29 +4202,7 @@
               <w:sz w:val="24"/>
               <w:szCs w:val="24"/>
             </w:rPr>
-            <m:t>mW</m:t>
-          </m:r>
-          <m:r>
-            <m:rPr>
-              <m:sty m:val="p"/>
-            </m:rPr>
-            <w:rPr>
-              <w:rFonts w:ascii="Cambria Math" w:eastAsiaTheme="minorEastAsia" w:hAnsi="Cambria Math"/>
-              <w:sz w:val="24"/>
-              <w:szCs w:val="24"/>
-            </w:rPr>
-            <m:t xml:space="preserve"> </m:t>
-          </m:r>
-          <m:r>
-            <m:rPr>
-              <m:sty m:val="p"/>
-            </m:rPr>
-            <w:rPr>
-              <w:rFonts w:ascii="Cambria Math" w:eastAsiaTheme="minorEastAsia" w:hAnsi="Cambria Math"/>
-              <w:sz w:val="24"/>
-              <w:szCs w:val="24"/>
-            </w:rPr>
-            <m:t xml:space="preserve">     (8)</m:t>
+            <m:t>mW      (8)</m:t>
           </m:r>
         </m:oMath>
       </m:oMathPara>

</xml_diff>